<commit_message>
Changed the order of the scheduler rules
</commit_message>
<xml_diff>
--- a/docs/agent_design_docs/Kitting_Cell_v0_Design_PartsRobotAgent.docx
+++ b/docs/agent_design_docs/Kitting_Cell_v0_Design_PartsRobotAgent.docx
@@ -22,35 +22,17 @@
     <w:p/>
     <w:p>
       <w:r>
-        <w:t xml:space="preserve">Private class </w:t>
-      </w:r>
-      <w:proofErr w:type="spellStart"/>
-      <w:proofErr w:type="gramStart"/>
-      <w:r>
-        <w:t>MyKit</w:t>
-      </w:r>
-      <w:proofErr w:type="spellEnd"/>
-      <w:r>
-        <w:t>{</w:t>
-      </w:r>
-      <w:proofErr w:type="gramEnd"/>
-    </w:p>
-    <w:p>
-      <w:r>
-        <w:t xml:space="preserve">Kit </w:t>
-      </w:r>
-      <w:proofErr w:type="spellStart"/>
-      <w:r>
-        <w:t>kit</w:t>
-      </w:r>
-    </w:p>
-    <w:p>
-      <w:r>
-        <w:t>MyKitStatus</w:t>
-      </w:r>
-      <w:proofErr w:type="spellEnd"/>
-      <w:r>
-        <w:t xml:space="preserve"> MKS;</w:t>
+        <w:t>Private class MyKit{</w:t>
+      </w:r>
+    </w:p>
+    <w:p>
+      <w:r>
+        <w:t>Kit kit</w:t>
+      </w:r>
+    </w:p>
+    <w:p>
+      <w:r>
+        <w:t>MyKitStatus MKS;</w:t>
       </w:r>
     </w:p>
     <w:p>
@@ -65,31 +47,8 @@
     </w:p>
     <w:p/>
     <w:p>
-      <w:proofErr w:type="spellStart"/>
-      <w:proofErr w:type="gramStart"/>
-      <w:r>
-        <w:t>enum</w:t>
-      </w:r>
-      <w:proofErr w:type="spellEnd"/>
-      <w:proofErr w:type="gramEnd"/>
-      <w:r>
-        <w:t xml:space="preserve"> </w:t>
-      </w:r>
-      <w:proofErr w:type="spellStart"/>
-      <w:r>
-        <w:t>MyKitStatus</w:t>
-      </w:r>
-      <w:proofErr w:type="spellEnd"/>
-      <w:r>
-        <w:t>{</w:t>
-      </w:r>
-      <w:proofErr w:type="spellStart"/>
-      <w:r>
-        <w:t>NotDone</w:t>
-      </w:r>
-      <w:proofErr w:type="spellEnd"/>
-      <w:r>
-        <w:t>, Done</w:t>
+      <w:r>
+        <w:t>enum MyKitStatus{NotDone, Done</w:t>
       </w:r>
       <w:r>
         <w:t>}</w:t>
@@ -98,32 +57,17 @@
     <w:p/>
     <w:p>
       <w:r>
-        <w:t xml:space="preserve">Private class </w:t>
-      </w:r>
-      <w:proofErr w:type="gramStart"/>
-      <w:r>
-        <w:t>Arm{</w:t>
-      </w:r>
-      <w:proofErr w:type="gramEnd"/>
-    </w:p>
-    <w:p>
-      <w:r>
-        <w:t xml:space="preserve">Part </w:t>
-      </w:r>
-      <w:proofErr w:type="spellStart"/>
-      <w:r>
-        <w:t>part</w:t>
-      </w:r>
-      <w:proofErr w:type="spellEnd"/>
-    </w:p>
-    <w:p>
-      <w:proofErr w:type="spellStart"/>
-      <w:r>
-        <w:t>ArmStatus</w:t>
-      </w:r>
-      <w:proofErr w:type="spellEnd"/>
-      <w:r>
-        <w:t xml:space="preserve"> A</w:t>
+        <w:t>Private class Arm{</w:t>
+      </w:r>
+    </w:p>
+    <w:p>
+      <w:r>
+        <w:t>Part part</w:t>
+      </w:r>
+    </w:p>
+    <w:p>
+      <w:r>
+        <w:t>ArmStatus A</w:t>
       </w:r>
       <w:r>
         <w:t>S</w:t>
@@ -141,90 +85,37 @@
     </w:p>
     <w:p/>
     <w:p>
-      <w:proofErr w:type="spellStart"/>
-      <w:proofErr w:type="gramStart"/>
-      <w:r>
-        <w:t>enum</w:t>
-      </w:r>
-      <w:proofErr w:type="spellEnd"/>
-      <w:proofErr w:type="gramEnd"/>
-      <w:r>
-        <w:t xml:space="preserve"> </w:t>
-      </w:r>
-      <w:proofErr w:type="spellStart"/>
-      <w:r>
-        <w:t>ArmStatus</w:t>
-      </w:r>
-      <w:proofErr w:type="spellEnd"/>
-      <w:r>
-        <w:t>{Empty, Full}</w:t>
+      <w:r>
+        <w:t>enum ArmStatus{Empty, Full}</w:t>
       </w:r>
     </w:p>
     <w:p/>
     <w:p>
       <w:r>
-        <w:t>List&lt;</w:t>
-      </w:r>
-      <w:proofErr w:type="spellStart"/>
-      <w:r>
-        <w:t>PartType</w:t>
-      </w:r>
-      <w:proofErr w:type="spellEnd"/>
-      <w:r>
-        <w:t xml:space="preserve">&gt; </w:t>
-      </w:r>
-      <w:proofErr w:type="spellStart"/>
-      <w:r>
-        <w:t>KitConfig</w:t>
-      </w:r>
-      <w:proofErr w:type="spellEnd"/>
-    </w:p>
-    <w:p>
-      <w:r>
-        <w:t>List&lt;</w:t>
-      </w:r>
-      <w:proofErr w:type="spellStart"/>
-      <w:r>
-        <w:t>MyKit</w:t>
-      </w:r>
-      <w:proofErr w:type="spellEnd"/>
-      <w:r>
-        <w:t xml:space="preserve">&gt; </w:t>
-      </w:r>
-      <w:proofErr w:type="spellStart"/>
+        <w:t>List&lt;PartType&gt; KitConfig</w:t>
+      </w:r>
+    </w:p>
+    <w:p>
+      <w:r>
+        <w:t xml:space="preserve">List&lt;MyKit&gt; </w:t>
+      </w:r>
       <w:r>
         <w:t>My</w:t>
       </w:r>
       <w:r>
         <w:t>Kits</w:t>
       </w:r>
-      <w:proofErr w:type="spellEnd"/>
       <w:r>
         <w:t xml:space="preserve"> //Only 2</w:t>
       </w:r>
     </w:p>
     <w:p>
       <w:r>
-        <w:t>Map&lt;</w:t>
-      </w:r>
-      <w:proofErr w:type="spellStart"/>
-      <w:r>
-        <w:t>Nest</w:t>
-      </w:r>
-      <w:proofErr w:type="gramStart"/>
-      <w:r>
-        <w:t>,List</w:t>
-      </w:r>
-      <w:proofErr w:type="spellEnd"/>
-      <w:proofErr w:type="gramEnd"/>
-      <w:r>
-        <w:t xml:space="preserve">&lt;Part&gt; parts&gt; </w:t>
-      </w:r>
-      <w:proofErr w:type="spellStart"/>
+        <w:t xml:space="preserve">Map&lt;Nest,List&lt;Part&gt; parts&gt; </w:t>
+      </w:r>
       <w:r>
         <w:t>GoodParts</w:t>
       </w:r>
-      <w:proofErr w:type="spellEnd"/>
     </w:p>
     <w:p>
       <w:r>
@@ -237,46 +128,24 @@
     <w:p/>
     <w:p>
       <w:r>
-        <w:t xml:space="preserve">//Shared data with </w:t>
-      </w:r>
-      <w:proofErr w:type="spellStart"/>
-      <w:r>
-        <w:t>KitRobot</w:t>
-      </w:r>
-      <w:proofErr w:type="spellEnd"/>
-    </w:p>
-    <w:p>
-      <w:r>
-        <w:t xml:space="preserve">List&lt;Kit&gt; </w:t>
-      </w:r>
-      <w:proofErr w:type="spellStart"/>
-      <w:r>
-        <w:t>KitsOnStand</w:t>
-      </w:r>
-      <w:proofErr w:type="spellEnd"/>
+        <w:t>//Shared data with KitRobot</w:t>
+      </w:r>
+    </w:p>
+    <w:p>
+      <w:r>
+        <w:t>List&lt;Kit&gt; KitsOnStand</w:t>
+      </w:r>
     </w:p>
     <w:p/>
     <w:p>
       <w:r>
-        <w:t xml:space="preserve">List&lt;Nest&gt; </w:t>
-      </w:r>
-      <w:bookmarkStart w:id="0" w:name="_GoBack"/>
-      <w:r>
-        <w:t>nests</w:t>
-      </w:r>
-      <w:bookmarkEnd w:id="0"/>
-    </w:p>
-    <w:p>
-      <w:proofErr w:type="gramStart"/>
-      <w:r>
-        <w:t xml:space="preserve">Stand </w:t>
-      </w:r>
-      <w:proofErr w:type="spellStart"/>
-      <w:r>
-        <w:t>stand</w:t>
-      </w:r>
-      <w:proofErr w:type="spellEnd"/>
-      <w:proofErr w:type="gramEnd"/>
+        <w:t>List&lt;Nest&gt; nests</w:t>
+      </w:r>
+    </w:p>
+    <w:p>
+      <w:r>
+        <w:t>Stand stand</w:t>
+      </w:r>
       <w:r>
         <w:br w:type="column"/>
       </w:r>
@@ -297,52 +166,13 @@
       </w:r>
     </w:p>
     <w:p>
-      <w:proofErr w:type="spellStart"/>
-      <w:proofErr w:type="gramStart"/>
-      <w:r>
-        <w:t>HereIsKitConfiguration</w:t>
-      </w:r>
-      <w:proofErr w:type="spellEnd"/>
-      <w:r>
-        <w:t>(</w:t>
-      </w:r>
-      <w:proofErr w:type="gramEnd"/>
-      <w:r>
-        <w:t>List&lt;</w:t>
-      </w:r>
-      <w:proofErr w:type="spellStart"/>
-      <w:r>
-        <w:t>PartType</w:t>
-      </w:r>
-      <w:proofErr w:type="spellEnd"/>
-      <w:r>
-        <w:t xml:space="preserve">&gt; </w:t>
-      </w:r>
-      <w:proofErr w:type="spellStart"/>
-      <w:r>
-        <w:t>config</w:t>
-      </w:r>
-      <w:proofErr w:type="spellEnd"/>
-      <w:r>
-        <w:t>){</w:t>
-      </w:r>
-    </w:p>
-    <w:p>
-      <w:proofErr w:type="spellStart"/>
-      <w:r>
-        <w:t>KitConfig</w:t>
-      </w:r>
-      <w:proofErr w:type="spellEnd"/>
-      <w:r>
-        <w:t xml:space="preserve"> = </w:t>
-      </w:r>
-      <w:proofErr w:type="spellStart"/>
-      <w:r>
-        <w:t>config</w:t>
-      </w:r>
-      <w:proofErr w:type="spellEnd"/>
-      <w:r>
-        <w:t>;</w:t>
+      <w:r>
+        <w:t>HereIsKitConfiguration(List&lt;PartType&gt; config){</w:t>
+      </w:r>
+    </w:p>
+    <w:p>
+      <w:r>
+        <w:t>KitConfig = config;</w:t>
       </w:r>
     </w:p>
     <w:p>
@@ -357,31 +187,13 @@
       </w:r>
     </w:p>
     <w:p>
-      <w:proofErr w:type="spellStart"/>
-      <w:proofErr w:type="gramStart"/>
-      <w:r>
-        <w:t>HereAreGoodParts</w:t>
-      </w:r>
-      <w:proofErr w:type="spellEnd"/>
-      <w:r>
-        <w:t>(</w:t>
-      </w:r>
-      <w:proofErr w:type="gramEnd"/>
-      <w:r>
-        <w:t>Map&lt;Nest, List&lt;Part&gt; parts){</w:t>
-      </w:r>
-    </w:p>
-    <w:p>
-      <w:r>
-        <w:t>//May overwrite current keys in //</w:t>
-      </w:r>
-      <w:proofErr w:type="spellStart"/>
-      <w:r>
-        <w:t>GoodParts</w:t>
-      </w:r>
-      <w:proofErr w:type="spellEnd"/>
-      <w:r>
-        <w:t xml:space="preserve"> but that’s ok</w:t>
+      <w:r>
+        <w:t>HereAreGoodParts(Map&lt;Nest, List&lt;Part&gt; parts){</w:t>
+      </w:r>
+    </w:p>
+    <w:p>
+      <w:r>
+        <w:t>//May overwrite current keys in //GoodParts but that’s ok</w:t>
       </w:r>
     </w:p>
     <w:p>
@@ -411,26 +223,8 @@
       </w:r>
     </w:p>
     <w:p>
-      <w:proofErr w:type="spellStart"/>
-      <w:proofErr w:type="gramStart"/>
-      <w:r>
-        <w:t>GoodParts.put</w:t>
-      </w:r>
-      <w:proofErr w:type="spellEnd"/>
-      <w:r>
-        <w:t>(</w:t>
-      </w:r>
-      <w:proofErr w:type="gramEnd"/>
-      <w:r>
-        <w:t xml:space="preserve">key, </w:t>
-      </w:r>
-      <w:proofErr w:type="spellStart"/>
-      <w:r>
-        <w:t>parts.get</w:t>
-      </w:r>
-      <w:proofErr w:type="spellEnd"/>
-      <w:r>
-        <w:t>(key));</w:t>
+      <w:r>
+        <w:t>GoodParts.put(key, parts.get(key));</w:t>
       </w:r>
     </w:p>
     <w:p>
@@ -445,80 +239,21 @@
       </w:r>
     </w:p>
     <w:p>
-      <w:proofErr w:type="spellStart"/>
-      <w:proofErr w:type="gramStart"/>
-      <w:r>
-        <w:t>UseThisKit</w:t>
-      </w:r>
-      <w:proofErr w:type="spellEnd"/>
-      <w:r>
-        <w:t>(</w:t>
-      </w:r>
-      <w:proofErr w:type="gramEnd"/>
-      <w:r>
-        <w:t>Kit k){</w:t>
-      </w:r>
-    </w:p>
-    <w:p>
-      <w:proofErr w:type="spellStart"/>
-      <w:r>
-        <w:t>MyKit</w:t>
-      </w:r>
-      <w:proofErr w:type="spellEnd"/>
-      <w:r>
-        <w:t xml:space="preserve"> </w:t>
-      </w:r>
-      <w:proofErr w:type="spellStart"/>
-      <w:r>
-        <w:t>mk</w:t>
-      </w:r>
-      <w:proofErr w:type="spellEnd"/>
-      <w:r>
-        <w:t xml:space="preserve"> = new </w:t>
-      </w:r>
-      <w:proofErr w:type="spellStart"/>
-      <w:proofErr w:type="gramStart"/>
-      <w:r>
-        <w:t>MyKit</w:t>
-      </w:r>
-      <w:proofErr w:type="spellEnd"/>
-      <w:r>
-        <w:t>(</w:t>
-      </w:r>
-      <w:proofErr w:type="gramEnd"/>
-      <w:r>
-        <w:t xml:space="preserve">k, </w:t>
-      </w:r>
-      <w:proofErr w:type="spellStart"/>
-      <w:r>
-        <w:t>KitConfig</w:t>
-      </w:r>
-      <w:proofErr w:type="spellEnd"/>
-      <w:r>
-        <w:t>);</w:t>
-      </w:r>
-    </w:p>
-    <w:p>
-      <w:proofErr w:type="spellStart"/>
-      <w:proofErr w:type="gramStart"/>
+      <w:r>
+        <w:t>UseThisKit(Kit k){</w:t>
+      </w:r>
+    </w:p>
+    <w:p>
+      <w:r>
+        <w:t>MyKit mk = new MyKit(k, KitConfig);</w:t>
+      </w:r>
+    </w:p>
+    <w:p>
       <w:r>
         <w:t>My</w:t>
       </w:r>
       <w:r>
-        <w:t>Kits.add</w:t>
-      </w:r>
-      <w:proofErr w:type="spellEnd"/>
-      <w:r>
-        <w:t>(</w:t>
-      </w:r>
-      <w:proofErr w:type="spellStart"/>
-      <w:proofErr w:type="gramEnd"/>
-      <w:r>
-        <w:t>mk</w:t>
-      </w:r>
-      <w:proofErr w:type="spellEnd"/>
-      <w:r>
-        <w:t>);</w:t>
+        <w:t>Kits.add(mk);</w:t>
       </w:r>
     </w:p>
     <w:p>
@@ -540,23 +275,56 @@
     </w:p>
     <w:p/>
     <w:p>
-      <w:proofErr w:type="gramStart"/>
-      <w:r>
-        <w:t>If(</w:t>
-      </w:r>
-      <w:proofErr w:type="spellStart"/>
-      <w:proofErr w:type="gramEnd"/>
-      <w:r>
-        <w:t>GoodParts.size</w:t>
-      </w:r>
-      <w:proofErr w:type="spellEnd"/>
-      <w:r>
-        <w:t xml:space="preserve"> &gt; 0){</w:t>
+      <w:r>
+        <w:t>If(MyKits.size &gt; 0){</w:t>
+      </w:r>
+    </w:p>
+    <w:p>
+      <w:pPr>
+        <w:rPr>
+          <w:rFonts w:cstheme="minorHAnsi"/>
+        </w:rPr>
+      </w:pPr>
+      <w:r>
+        <w:t xml:space="preserve">If </w:t>
+      </w:r>
+      <w:r>
+        <w:rPr>
+          <w:rFonts w:cstheme="minorHAnsi"/>
+        </w:rPr>
+        <w:t>Ǝ</w:t>
+      </w:r>
+      <w:r>
+        <w:rPr>
+          <w:rFonts w:cstheme="minorHAnsi"/>
+        </w:rPr>
+        <w:t xml:space="preserve"> mk in MyKits </w:t>
+      </w:r>
+      <w:r>
+        <w:rPr>
+          <w:rFonts w:cstheme="minorHAnsi"/>
+        </w:rPr>
+        <w:t>ϵ</w:t>
+      </w:r>
+      <w:r>
+        <w:rPr>
+          <w:rFonts w:cstheme="minorHAnsi"/>
+        </w:rPr>
+        <w:t xml:space="preserve"> mk.MKS = Done</w:t>
+      </w:r>
+    </w:p>
+    <w:p>
+      <w:r>
+        <w:rPr>
+          <w:rFonts w:cstheme="minorHAnsi"/>
+        </w:rPr>
+        <w:t>Call RequestInspection(mk)</w:t>
       </w:r>
       <w:r>
         <w:t xml:space="preserve"> </w:t>
       </w:r>
     </w:p>
+    <w:p/>
     <w:p>
       <w:r>
         <w:t xml:space="preserve">If </w:t>
@@ -571,95 +339,32 @@
         <w:rPr>
           <w:rFonts w:cstheme="minorHAnsi"/>
         </w:rPr>
+        <w:t xml:space="preserve"> mk in MyKits </w:t>
+      </w:r>
+      <w:r>
+        <w:rPr>
+          <w:rFonts w:cstheme="minorHAnsi"/>
+        </w:rPr>
+        <w:t>ϵ</w:t>
+      </w:r>
+      <w:r>
+        <w:rPr>
+          <w:rFonts w:cstheme="minorHAnsi"/>
+        </w:rPr>
+        <w:t xml:space="preserve"> mk.MKS = NotDone and</w:t>
+      </w:r>
+      <w:r>
         <w:t xml:space="preserve"> </w:t>
       </w:r>
-      <w:proofErr w:type="spellStart"/>
-      <w:r>
-        <w:rPr>
-          <w:rFonts w:cstheme="minorHAnsi"/>
-        </w:rPr>
-        <w:t>mk</w:t>
-      </w:r>
-      <w:proofErr w:type="spellEnd"/>
-      <w:r>
-        <w:rPr>
-          <w:rFonts w:cstheme="minorHAnsi"/>
-        </w:rPr>
-        <w:t xml:space="preserve"> in </w:t>
-      </w:r>
-      <w:proofErr w:type="spellStart"/>
-      <w:r>
-        <w:rPr>
-          <w:rFonts w:cstheme="minorHAnsi"/>
-        </w:rPr>
-        <w:t>MyKits</w:t>
-      </w:r>
-      <w:proofErr w:type="spellEnd"/>
-      <w:r>
-        <w:rPr>
-          <w:rFonts w:cstheme="minorHAnsi"/>
-        </w:rPr>
-        <w:t xml:space="preserve"> </w:t>
-      </w:r>
-      <w:r>
-        <w:rPr>
-          <w:rFonts w:cstheme="minorHAnsi"/>
-        </w:rPr>
-        <w:t>ϵ</w:t>
-      </w:r>
-      <w:r>
-        <w:rPr>
-          <w:rFonts w:cstheme="minorHAnsi"/>
-        </w:rPr>
-        <w:t xml:space="preserve"> </w:t>
-      </w:r>
-      <w:proofErr w:type="spellStart"/>
-      <w:proofErr w:type="gramStart"/>
-      <w:r>
-        <w:rPr>
-          <w:rFonts w:cstheme="minorHAnsi"/>
-        </w:rPr>
-        <w:t>mk.MKS</w:t>
-      </w:r>
-      <w:proofErr w:type="spellEnd"/>
-      <w:proofErr w:type="gramEnd"/>
-      <w:r>
-        <w:rPr>
-          <w:rFonts w:cstheme="minorHAnsi"/>
-        </w:rPr>
-        <w:t xml:space="preserve"> = </w:t>
-      </w:r>
-      <w:proofErr w:type="spellStart"/>
-      <w:r>
-        <w:rPr>
-          <w:rFonts w:cstheme="minorHAnsi"/>
-        </w:rPr>
-        <w:t>NotDone</w:t>
-      </w:r>
-      <w:proofErr w:type="spellEnd"/>
-      <w:r>
-        <w:rPr>
-          <w:rFonts w:cstheme="minorHAnsi"/>
-        </w:rPr>
-        <w:t xml:space="preserve"> and</w:t>
-      </w:r>
-      <w:r>
-        <w:t xml:space="preserve"> </w:t>
-      </w:r>
-    </w:p>
-    <w:p>
-      <w:pPr>
-        <w:rPr>
-          <w:rFonts w:cstheme="minorHAnsi"/>
-        </w:rPr>
-      </w:pPr>
-      <w:proofErr w:type="gramStart"/>
-      <w:r>
-        <w:t>for</w:t>
-      </w:r>
-      <w:proofErr w:type="gramEnd"/>
-      <w:r>
-        <w:t xml:space="preserve"> </w:t>
+    </w:p>
+    <w:p>
+      <w:pPr>
+        <w:rPr>
+          <w:rFonts w:cstheme="minorHAnsi"/>
+        </w:rPr>
+      </w:pPr>
+      <w:r>
+        <w:t xml:space="preserve">for </w:t>
       </w:r>
       <w:r>
         <w:rPr>
@@ -683,52 +388,45 @@
         <w:rPr>
           <w:rFonts w:cstheme="minorHAnsi"/>
         </w:rPr>
-        <w:t xml:space="preserve">a in Arms, </w:t>
-      </w:r>
-      <w:r>
-        <w:rPr>
-          <w:rFonts w:cstheme="minorHAnsi"/>
-        </w:rPr>
-        <w:t>a.AS = Full</w:t>
-      </w:r>
-    </w:p>
-    <w:p>
-      <w:pPr>
-        <w:rPr>
-          <w:rFonts w:cstheme="minorHAnsi"/>
-        </w:rPr>
-      </w:pPr>
-      <w:r>
-        <w:rPr>
-          <w:rFonts w:cstheme="minorHAnsi"/>
-        </w:rPr>
-        <w:t xml:space="preserve">Call </w:t>
-      </w:r>
-      <w:proofErr w:type="spellStart"/>
-      <w:proofErr w:type="gramStart"/>
-      <w:r>
-        <w:rPr>
-          <w:rFonts w:cstheme="minorHAnsi"/>
-        </w:rPr>
-        <w:t>PlaceParts</w:t>
-      </w:r>
-      <w:proofErr w:type="spellEnd"/>
-      <w:r>
-        <w:rPr>
-          <w:rFonts w:cstheme="minorHAnsi"/>
-        </w:rPr>
-        <w:t>(</w:t>
-      </w:r>
-      <w:proofErr w:type="gramEnd"/>
-      <w:r>
-        <w:rPr>
-          <w:rFonts w:cstheme="minorHAnsi"/>
-        </w:rPr>
-        <w:t>)</w:t>
+        <w:t>a in Arms, a.AS = Full</w:t>
+      </w:r>
+    </w:p>
+    <w:p>
+      <w:pPr>
+        <w:rPr>
+          <w:rFonts w:cstheme="minorHAnsi"/>
+        </w:rPr>
+      </w:pPr>
+      <w:r>
+        <w:rPr>
+          <w:rFonts w:cstheme="minorHAnsi"/>
+        </w:rPr>
+        <w:t>Call PlaceParts()</w:t>
+      </w:r>
+    </w:p>
+    <w:p>
+      <w:pPr>
+        <w:rPr>
+          <w:rFonts w:cstheme="minorHAnsi"/>
+        </w:rPr>
+      </w:pPr>
+      <w:r>
+        <w:rPr>
+          <w:rFonts w:cstheme="minorHAnsi"/>
+        </w:rPr>
+        <w:t>}</w:t>
       </w:r>
     </w:p>
     <w:p/>
     <w:p>
+      <w:r>
+        <w:t>If(GoodParts.size &gt; 0){</w:t>
+      </w:r>
+      <w:r>
+        <w:t xml:space="preserve"> </w:t>
+      </w:r>
+    </w:p>
+    <w:p>
       <w:pPr>
         <w:rPr>
           <w:rFonts w:cstheme="minorHAnsi"/>
@@ -759,200 +457,28 @@
         <w:rPr>
           <w:rFonts w:cstheme="minorHAnsi"/>
         </w:rPr>
-        <w:t xml:space="preserve"> </w:t>
-      </w:r>
-      <w:proofErr w:type="gramStart"/>
-      <w:r>
-        <w:rPr>
-          <w:rFonts w:cstheme="minorHAnsi"/>
-        </w:rPr>
-        <w:t>a.AS</w:t>
-      </w:r>
-      <w:proofErr w:type="gramEnd"/>
-      <w:r>
-        <w:rPr>
-          <w:rFonts w:cstheme="minorHAnsi"/>
-        </w:rPr>
-        <w:t xml:space="preserve"> = Empty</w:t>
-      </w:r>
-    </w:p>
-    <w:p>
-      <w:pPr>
-        <w:rPr>
-          <w:rFonts w:cstheme="minorHAnsi"/>
-        </w:rPr>
-      </w:pPr>
-      <w:r>
-        <w:rPr>
-          <w:rFonts w:cstheme="minorHAnsi"/>
-        </w:rPr>
-        <w:t xml:space="preserve">Call </w:t>
-      </w:r>
-      <w:proofErr w:type="spellStart"/>
-      <w:proofErr w:type="gramStart"/>
-      <w:r>
-        <w:rPr>
-          <w:rFonts w:cstheme="minorHAnsi"/>
-        </w:rPr>
-        <w:t>PickUpPart</w:t>
-      </w:r>
-      <w:proofErr w:type="spellEnd"/>
-      <w:r>
-        <w:rPr>
-          <w:rFonts w:cstheme="minorHAnsi"/>
-        </w:rPr>
-        <w:t>(</w:t>
-      </w:r>
-      <w:proofErr w:type="gramEnd"/>
-      <w:r>
-        <w:rPr>
-          <w:rFonts w:cstheme="minorHAnsi"/>
-        </w:rPr>
-        <w:t>a)</w:t>
-      </w:r>
-    </w:p>
-    <w:p>
-      <w:r>
-        <w:t xml:space="preserve">} </w:t>
-      </w:r>
+        <w:t xml:space="preserve"> a.AS = Empty</w:t>
+      </w:r>
+    </w:p>
+    <w:p>
+      <w:pPr>
+        <w:rPr>
+          <w:rFonts w:cstheme="minorHAnsi"/>
+        </w:rPr>
+      </w:pPr>
+      <w:r>
+        <w:rPr>
+          <w:rFonts w:cstheme="minorHAnsi"/>
+        </w:rPr>
+        <w:t>Call PickUpPart(a)</w:t>
+      </w:r>
+    </w:p>
+    <w:p>
       <w:r>
         <w:t>//else no parts to pick up</w:t>
       </w:r>
-    </w:p>
-    <w:p/>
-    <w:p>
-      <w:proofErr w:type="gramStart"/>
-      <w:r>
-        <w:t>If(</w:t>
-      </w:r>
-      <w:proofErr w:type="spellStart"/>
-      <w:proofErr w:type="gramEnd"/>
-      <w:r>
-        <w:t>MyKits.size</w:t>
-      </w:r>
-      <w:proofErr w:type="spellEnd"/>
-      <w:r>
-        <w:t xml:space="preserve"> &gt; 0){</w:t>
-      </w:r>
-    </w:p>
-    <w:p>
-      <w:pPr>
-        <w:rPr>
-          <w:rFonts w:cstheme="minorHAnsi"/>
-        </w:rPr>
-      </w:pPr>
-      <w:r>
-        <w:t xml:space="preserve">If </w:t>
-      </w:r>
-      <w:r>
-        <w:rPr>
-          <w:rFonts w:cstheme="minorHAnsi"/>
-        </w:rPr>
-        <w:t>Ǝ</w:t>
-      </w:r>
-      <w:r>
-        <w:rPr>
-          <w:rFonts w:cstheme="minorHAnsi"/>
-        </w:rPr>
-        <w:t xml:space="preserve"> </w:t>
-      </w:r>
-      <w:proofErr w:type="spellStart"/>
-      <w:r>
-        <w:rPr>
-          <w:rFonts w:cstheme="minorHAnsi"/>
-        </w:rPr>
-        <w:t>mk</w:t>
-      </w:r>
-      <w:proofErr w:type="spellEnd"/>
-      <w:r>
-        <w:rPr>
-          <w:rFonts w:cstheme="minorHAnsi"/>
-        </w:rPr>
-        <w:t xml:space="preserve"> in </w:t>
-      </w:r>
-      <w:proofErr w:type="spellStart"/>
-      <w:r>
-        <w:rPr>
-          <w:rFonts w:cstheme="minorHAnsi"/>
-        </w:rPr>
-        <w:t>MyKits</w:t>
-      </w:r>
-      <w:proofErr w:type="spellEnd"/>
-      <w:r>
-        <w:rPr>
-          <w:rFonts w:cstheme="minorHAnsi"/>
-        </w:rPr>
-        <w:t xml:space="preserve"> </w:t>
-      </w:r>
-      <w:r>
-        <w:rPr>
-          <w:rFonts w:cstheme="minorHAnsi"/>
-        </w:rPr>
-        <w:t>ϵ</w:t>
-      </w:r>
-      <w:r>
-        <w:rPr>
-          <w:rFonts w:cstheme="minorHAnsi"/>
-        </w:rPr>
-        <w:t xml:space="preserve"> </w:t>
-      </w:r>
-      <w:proofErr w:type="spellStart"/>
-      <w:proofErr w:type="gramStart"/>
-      <w:r>
-        <w:rPr>
-          <w:rFonts w:cstheme="minorHAnsi"/>
-        </w:rPr>
-        <w:t>mk.MKS</w:t>
-      </w:r>
-      <w:proofErr w:type="spellEnd"/>
-      <w:proofErr w:type="gramEnd"/>
-      <w:r>
-        <w:rPr>
-          <w:rFonts w:cstheme="minorHAnsi"/>
-        </w:rPr>
-        <w:t xml:space="preserve"> = Done</w:t>
-      </w:r>
-    </w:p>
-    <w:p>
-      <w:r>
-        <w:rPr>
-          <w:rFonts w:cstheme="minorHAnsi"/>
-        </w:rPr>
-        <w:t xml:space="preserve">Call </w:t>
-      </w:r>
-      <w:proofErr w:type="spellStart"/>
-      <w:proofErr w:type="gramStart"/>
-      <w:r>
-        <w:rPr>
-          <w:rFonts w:cstheme="minorHAnsi"/>
-        </w:rPr>
-        <w:t>RequestInspection</w:t>
-      </w:r>
-      <w:proofErr w:type="spellEnd"/>
-      <w:r>
-        <w:rPr>
-          <w:rFonts w:cstheme="minorHAnsi"/>
-        </w:rPr>
-        <w:t>(</w:t>
-      </w:r>
-      <w:proofErr w:type="spellStart"/>
-      <w:proofErr w:type="gramEnd"/>
-      <w:r>
-        <w:rPr>
-          <w:rFonts w:cstheme="minorHAnsi"/>
-        </w:rPr>
-        <w:t>mk</w:t>
-      </w:r>
-      <w:proofErr w:type="spellEnd"/>
-      <w:r>
-        <w:rPr>
-          <w:rFonts w:cstheme="minorHAnsi"/>
-        </w:rPr>
-        <w:t>)</w:t>
-      </w:r>
-      <w:r>
-        <w:t xml:space="preserve"> </w:t>
-      </w:r>
+      <w:bookmarkStart w:id="0" w:name="_GoBack"/>
+      <w:bookmarkEnd w:id="0"/>
     </w:p>
     <w:p>
       <w:r>
@@ -1002,236 +528,116 @@
     </w:p>
     <w:p/>
     <w:p>
-      <w:proofErr w:type="spellStart"/>
-      <w:proofErr w:type="gramStart"/>
-      <w:r>
-        <w:t>PickUpPart</w:t>
-      </w:r>
-      <w:proofErr w:type="spellEnd"/>
-      <w:r>
-        <w:t>(</w:t>
-      </w:r>
-      <w:proofErr w:type="gramEnd"/>
-      <w:r>
-        <w:t>Arm a){</w:t>
-      </w:r>
-    </w:p>
-    <w:p>
-      <w:r>
-        <w:t xml:space="preserve">Part </w:t>
-      </w:r>
-      <w:proofErr w:type="spellStart"/>
-      <w:r>
-        <w:t>pickUpPart</w:t>
-      </w:r>
-      <w:proofErr w:type="spellEnd"/>
+      <w:r>
+        <w:t>PickUpPart(Arm a){</w:t>
+      </w:r>
+    </w:p>
+    <w:p>
+      <w:r>
+        <w:t>Part pickUpPart;</w:t>
+      </w:r>
+    </w:p>
+    <w:p>
+      <w:r>
+        <w:t>List&lt;Part&gt; available;</w:t>
+      </w:r>
+    </w:p>
+    <w:p>
+      <w:r>
+        <w:t>Int nestIndex</w:t>
+      </w:r>
+    </w:p>
+    <w:p>
+      <w:r>
+        <w:t>Boolean gotPart;</w:t>
+      </w:r>
+    </w:p>
+    <w:p/>
+    <w:p>
+      <w:r>
+        <w:t xml:space="preserve">//If no kits available, try </w:t>
+      </w:r>
+    </w:p>
+    <w:p>
+      <w:r>
+        <w:t>//and pick up a different part</w:t>
+      </w:r>
+    </w:p>
+    <w:p>
+      <w:r>
+        <w:t>//</w:t>
+      </w:r>
+      <w:r>
+        <w:t>in each arm while waiting</w:t>
+      </w:r>
+    </w:p>
+    <w:p>
+      <w:r>
+        <w:t>if(MyKits.size &lt; 1){</w:t>
+      </w:r>
+    </w:p>
+    <w:p>
+      <w:r>
+        <w:t>if(Arms.isEmpty(){</w:t>
+      </w:r>
+    </w:p>
+    <w:p>
+      <w:pPr>
+        <w:ind w:left="720"/>
+      </w:pPr>
+      <w:r>
+        <w:t>nestIndex = first nest in GoodParts</w:t>
+      </w:r>
       <w:r>
         <w:t>;</w:t>
       </w:r>
     </w:p>
     <w:p>
-      <w:r>
-        <w:t>List&lt;Part&gt; available</w:t>
-      </w:r>
-      <w:proofErr w:type="gramStart"/>
+      <w:pPr>
+        <w:ind w:left="720"/>
+      </w:pPr>
+      <w:r>
+        <w:t>available = GoodParts.get(nestIndex)</w:t>
+      </w:r>
       <w:r>
         <w:t>;</w:t>
       </w:r>
-      <w:proofErr w:type="gramEnd"/>
-    </w:p>
-    <w:p>
-      <w:proofErr w:type="spellStart"/>
-      <w:r>
-        <w:t>Int</w:t>
-      </w:r>
-      <w:proofErr w:type="spellEnd"/>
+    </w:p>
+    <w:p>
+      <w:pPr>
+        <w:ind w:left="720"/>
+      </w:pPr>
+      <w:r>
+        <w:t>pickUpP</w:t>
+      </w:r>
+      <w:r>
+        <w:t xml:space="preserve">art = </w:t>
+      </w:r>
+      <w:r>
+        <w:t>available.get(0);</w:t>
+      </w:r>
+    </w:p>
+    <w:p>
+      <w:r>
+        <w:t>}</w:t>
+      </w:r>
+      <w:r>
+        <w:t xml:space="preserve"> else {</w:t>
+      </w:r>
+    </w:p>
+    <w:p>
+      <w:pPr>
+        <w:ind w:left="720"/>
+        <w:rPr>
+          <w:rFonts w:cstheme="minorHAnsi"/>
+        </w:rPr>
+      </w:pPr>
+      <w:r>
+        <w:t>If</w:t>
+      </w:r>
       <w:r>
         <w:t xml:space="preserve"> </w:t>
       </w:r>
-      <w:proofErr w:type="spellStart"/>
-      <w:r>
-        <w:t>nestIndex</w:t>
-      </w:r>
-      <w:proofErr w:type="spellEnd"/>
-    </w:p>
-    <w:p>
-      <w:r>
-        <w:t xml:space="preserve">Boolean </w:t>
-      </w:r>
-      <w:proofErr w:type="spellStart"/>
-      <w:r>
-        <w:t>gotPart</w:t>
-      </w:r>
-      <w:proofErr w:type="spellEnd"/>
-      <w:r>
-        <w:t>;</w:t>
-      </w:r>
-    </w:p>
-    <w:p/>
-    <w:p>
-      <w:r>
-        <w:t xml:space="preserve">//If no kits available, try </w:t>
-      </w:r>
-    </w:p>
-    <w:p>
-      <w:r>
-        <w:t>//and pick up a different part</w:t>
-      </w:r>
-    </w:p>
-    <w:p>
-      <w:r>
-        <w:t>//</w:t>
-      </w:r>
-      <w:r>
-        <w:t>in each arm while waiting</w:t>
-      </w:r>
-    </w:p>
-    <w:p>
-      <w:proofErr w:type="gramStart"/>
-      <w:r>
-        <w:t>if</w:t>
-      </w:r>
-      <w:proofErr w:type="gramEnd"/>
-      <w:r>
-        <w:t>(</w:t>
-      </w:r>
-      <w:proofErr w:type="spellStart"/>
-      <w:r>
-        <w:t>MyKits.size</w:t>
-      </w:r>
-      <w:proofErr w:type="spellEnd"/>
-      <w:r>
-        <w:t xml:space="preserve"> &lt; 1){</w:t>
-      </w:r>
-    </w:p>
-    <w:p>
-      <w:proofErr w:type="gramStart"/>
-      <w:r>
-        <w:t>if</w:t>
-      </w:r>
-      <w:proofErr w:type="gramEnd"/>
-      <w:r>
-        <w:t>(</w:t>
-      </w:r>
-      <w:proofErr w:type="spellStart"/>
-      <w:r>
-        <w:t>Arms.isEmpty</w:t>
-      </w:r>
-      <w:proofErr w:type="spellEnd"/>
-      <w:r>
-        <w:t>(){</w:t>
-      </w:r>
-    </w:p>
-    <w:p>
-      <w:pPr>
-        <w:ind w:left="720"/>
-      </w:pPr>
-      <w:proofErr w:type="spellStart"/>
-      <w:proofErr w:type="gramStart"/>
-      <w:r>
-        <w:t>nestIndex</w:t>
-      </w:r>
-      <w:proofErr w:type="spellEnd"/>
-      <w:proofErr w:type="gramEnd"/>
-      <w:r>
-        <w:t xml:space="preserve"> = first nest in </w:t>
-      </w:r>
-      <w:proofErr w:type="spellStart"/>
-      <w:r>
-        <w:t>GoodParts</w:t>
-      </w:r>
-      <w:proofErr w:type="spellEnd"/>
-      <w:r>
-        <w:t>;</w:t>
-      </w:r>
-    </w:p>
-    <w:p>
-      <w:pPr>
-        <w:ind w:left="720"/>
-      </w:pPr>
-      <w:proofErr w:type="gramStart"/>
-      <w:r>
-        <w:t>available</w:t>
-      </w:r>
-      <w:proofErr w:type="gramEnd"/>
-      <w:r>
-        <w:t xml:space="preserve"> = </w:t>
-      </w:r>
-      <w:proofErr w:type="spellStart"/>
-      <w:r>
-        <w:t>GoodParts.get</w:t>
-      </w:r>
-      <w:proofErr w:type="spellEnd"/>
-      <w:r>
-        <w:t>(</w:t>
-      </w:r>
-      <w:proofErr w:type="spellStart"/>
-      <w:r>
-        <w:t>nestIndex</w:t>
-      </w:r>
-      <w:proofErr w:type="spellEnd"/>
-      <w:r>
-        <w:t>)</w:t>
-      </w:r>
-      <w:r>
-        <w:t>;</w:t>
-      </w:r>
-    </w:p>
-    <w:p>
-      <w:pPr>
-        <w:ind w:left="720"/>
-      </w:pPr>
-      <w:proofErr w:type="spellStart"/>
-      <w:proofErr w:type="gramStart"/>
-      <w:r>
-        <w:t>pickUpP</w:t>
-      </w:r>
-      <w:r>
-        <w:t>art</w:t>
-      </w:r>
-      <w:proofErr w:type="spellEnd"/>
-      <w:proofErr w:type="gramEnd"/>
-      <w:r>
-        <w:t xml:space="preserve"> = </w:t>
-      </w:r>
-      <w:proofErr w:type="spellStart"/>
-      <w:r>
-        <w:t>available.get</w:t>
-      </w:r>
-      <w:proofErr w:type="spellEnd"/>
-      <w:r>
-        <w:t>(0);</w:t>
-      </w:r>
-    </w:p>
-    <w:p>
-      <w:r>
-        <w:t>}</w:t>
-      </w:r>
-      <w:r>
-        <w:t xml:space="preserve"> </w:t>
-      </w:r>
-      <w:proofErr w:type="gramStart"/>
-      <w:r>
-        <w:t>else</w:t>
-      </w:r>
-      <w:proofErr w:type="gramEnd"/>
-      <w:r>
-        <w:t xml:space="preserve"> {</w:t>
-      </w:r>
-    </w:p>
-    <w:p>
-      <w:pPr>
-        <w:ind w:left="720"/>
-        <w:rPr>
-          <w:rFonts w:cstheme="minorHAnsi"/>
-        </w:rPr>
-      </w:pPr>
-      <w:r>
-        <w:t>If</w:t>
-      </w:r>
-      <w:r>
-        <w:t xml:space="preserve"> </w:t>
-      </w:r>
       <w:r>
         <w:rPr>
           <w:rFonts w:cstheme="minorHAnsi"/>
@@ -1242,15 +648,7 @@
         <w:t xml:space="preserve"> p </w:t>
       </w:r>
       <w:r>
-        <w:t xml:space="preserve">in </w:t>
-      </w:r>
-      <w:proofErr w:type="spellStart"/>
-      <w:r>
-        <w:t>GoodParts</w:t>
-      </w:r>
-      <w:proofErr w:type="spellEnd"/>
-      <w:r>
-        <w:t xml:space="preserve"> </w:t>
+        <w:t xml:space="preserve">in GoodParts </w:t>
       </w:r>
       <w:r>
         <w:rPr>
@@ -1286,29 +684,7 @@
         <w:rPr>
           <w:rFonts w:cstheme="minorHAnsi"/>
         </w:rPr>
-        <w:t xml:space="preserve">a in Arms, </w:t>
-      </w:r>
-      <w:proofErr w:type="spellStart"/>
-      <w:proofErr w:type="gramStart"/>
-      <w:r>
-        <w:rPr>
-          <w:rFonts w:cstheme="minorHAnsi"/>
-        </w:rPr>
-        <w:t>Arms.part</w:t>
-      </w:r>
-      <w:proofErr w:type="spellEnd"/>
-      <w:r>
-        <w:rPr>
-          <w:rFonts w:cstheme="minorHAnsi"/>
-        </w:rPr>
-        <w:t xml:space="preserve"> !=</w:t>
-      </w:r>
-      <w:proofErr w:type="gramEnd"/>
-      <w:r>
-        <w:rPr>
-          <w:rFonts w:cstheme="minorHAnsi"/>
-        </w:rPr>
-        <w:t xml:space="preserve"> p</w:t>
+        <w:t>a in Arms, Arms.part != p</w:t>
       </w:r>
     </w:p>
     <w:p>
@@ -1321,21 +697,9 @@
         </w:rPr>
         <w:tab/>
       </w:r>
-      <w:proofErr w:type="spellStart"/>
-      <w:proofErr w:type="gramStart"/>
-      <w:r>
-        <w:t>nestIndex</w:t>
-      </w:r>
-      <w:proofErr w:type="spellEnd"/>
-      <w:proofErr w:type="gramEnd"/>
-      <w:r>
-        <w:t xml:space="preserve"> = first nest in </w:t>
-      </w:r>
-      <w:proofErr w:type="spellStart"/>
-      <w:r>
-        <w:t>GoodParts</w:t>
-      </w:r>
-      <w:proofErr w:type="spellEnd"/>
+      <w:r>
+        <w:t>nestIndex = first nest in GoodParts</w:t>
+      </w:r>
     </w:p>
     <w:p>
       <w:pPr>
@@ -1343,30 +707,131 @@
       </w:pPr>
       <w:r>
         <w:tab/>
-      </w:r>
-      <w:proofErr w:type="gramStart"/>
-      <w:r>
-        <w:t>available</w:t>
-      </w:r>
-      <w:proofErr w:type="gramEnd"/>
-      <w:r>
-        <w:t xml:space="preserve"> = </w:t>
-      </w:r>
-      <w:proofErr w:type="spellStart"/>
-      <w:r>
-        <w:t>GoodParts.get</w:t>
-      </w:r>
-      <w:proofErr w:type="spellEnd"/>
+        <w:t>available = GoodParts.get(nestIndex);</w:t>
+      </w:r>
+    </w:p>
+    <w:p>
+      <w:pPr>
+        <w:ind w:left="720"/>
+        <w:rPr>
+          <w:rFonts w:cstheme="minorHAnsi"/>
+        </w:rPr>
+      </w:pPr>
+      <w:r>
+        <w:rPr>
+          <w:rFonts w:cstheme="minorHAnsi"/>
+        </w:rPr>
+        <w:tab/>
+        <w:t>pickUpPart = p;</w:t>
+      </w:r>
+      <w:r>
+        <w:rPr>
+          <w:rFonts w:cstheme="minorHAnsi"/>
+        </w:rPr>
+        <w:tab/>
+      </w:r>
+    </w:p>
+    <w:p>
+      <w:pPr>
+        <w:ind w:left="720"/>
+        <w:rPr>
+          <w:rFonts w:cstheme="minorHAnsi"/>
+        </w:rPr>
+      </w:pPr>
+      <w:r>
+        <w:rPr>
+          <w:rFonts w:cstheme="minorHAnsi"/>
+        </w:rPr>
+        <w:t>else {</w:t>
+      </w:r>
+      <w:r>
+        <w:rPr>
+          <w:rFonts w:cstheme="minorHAnsi"/>
+        </w:rPr>
+        <w:t xml:space="preserve"> </w:t>
+      </w:r>
+    </w:p>
+    <w:p>
+      <w:pPr>
+        <w:ind w:left="720"/>
+        <w:rPr>
+          <w:rFonts w:cstheme="minorHAnsi"/>
+        </w:rPr>
+      </w:pPr>
+      <w:r>
+        <w:rPr>
+          <w:rFonts w:cstheme="minorHAnsi"/>
+        </w:rPr>
+        <w:t>//We have a duplicate, just pick something</w:t>
+      </w:r>
+    </w:p>
+    <w:p>
+      <w:pPr>
+        <w:ind w:left="1440"/>
+      </w:pPr>
+      <w:r>
+        <w:t>nestIndex = first nest in GoodParts</w:t>
+      </w:r>
+      <w:r>
+        <w:t>;</w:t>
+      </w:r>
+    </w:p>
+    <w:p>
+      <w:pPr>
+        <w:ind w:left="1440"/>
+      </w:pPr>
+      <w:r>
+        <w:t>available = GoodParts.get(nestIndex)</w:t>
+      </w:r>
+    </w:p>
+    <w:p>
+      <w:pPr>
+        <w:ind w:left="1440"/>
+      </w:pPr>
+      <w:r>
+        <w:t>pickUpPart = available.get(0);</w:t>
+      </w:r>
+    </w:p>
+    <w:p>
+      <w:pPr>
+        <w:ind w:firstLine="720"/>
+      </w:pPr>
+      <w:r>
+        <w:t>}</w:t>
+      </w:r>
+    </w:p>
+    <w:p>
+      <w:r>
+        <w:t>}</w:t>
+      </w:r>
+    </w:p>
+    <w:p>
+      <w:r>
+        <w:t>}</w:t>
+      </w:r>
+      <w:r>
+        <w:t xml:space="preserve"> else {</w:t>
+      </w:r>
+      <w:r>
+        <w:t xml:space="preserve"> </w:t>
+      </w:r>
+      <w:r>
+        <w:t>//There are kits on the stand</w:t>
+      </w:r>
+    </w:p>
+    <w:p>
+      <w:r>
+        <w:tab/>
+        <w:t xml:space="preserve">for </w:t>
+      </w:r>
       <w:r>
         <w:t>(</w:t>
       </w:r>
-      <w:proofErr w:type="spellStart"/>
-      <w:r>
-        <w:t>nestIndex</w:t>
-      </w:r>
-      <w:proofErr w:type="spellEnd"/>
-      <w:r>
-        <w:t>);</w:t>
+      <w:r>
+        <w:t>mk : MyKits</w:t>
+      </w:r>
+      <w:r>
+        <w:t>)</w:t>
       </w:r>
     </w:p>
     <w:p>
@@ -1377,54 +842,25 @@
         </w:rPr>
       </w:pPr>
       <w:r>
-        <w:rPr>
-          <w:rFonts w:cstheme="minorHAnsi"/>
-        </w:rPr>
-        <w:tab/>
-      </w:r>
-      <w:proofErr w:type="spellStart"/>
-      <w:proofErr w:type="gramStart"/>
-      <w:r>
-        <w:rPr>
-          <w:rFonts w:cstheme="minorHAnsi"/>
-        </w:rPr>
-        <w:t>pickUpPart</w:t>
-      </w:r>
-      <w:proofErr w:type="spellEnd"/>
-      <w:proofErr w:type="gramEnd"/>
-      <w:r>
-        <w:rPr>
-          <w:rFonts w:cstheme="minorHAnsi"/>
-        </w:rPr>
-        <w:t xml:space="preserve"> = p;</w:t>
-      </w:r>
-      <w:r>
-        <w:rPr>
-          <w:rFonts w:cstheme="minorHAnsi"/>
-        </w:rPr>
-        <w:tab/>
-      </w:r>
-    </w:p>
-    <w:p>
-      <w:pPr>
-        <w:ind w:left="720"/>
-        <w:rPr>
-          <w:rFonts w:cstheme="minorHAnsi"/>
-        </w:rPr>
-      </w:pPr>
-      <w:proofErr w:type="gramStart"/>
-      <w:r>
-        <w:rPr>
-          <w:rFonts w:cstheme="minorHAnsi"/>
-        </w:rPr>
-        <w:t>else</w:t>
-      </w:r>
-      <w:proofErr w:type="gramEnd"/>
-      <w:r>
-        <w:rPr>
-          <w:rFonts w:cstheme="minorHAnsi"/>
-        </w:rPr>
-        <w:t xml:space="preserve"> {</w:t>
+        <w:t xml:space="preserve">If </w:t>
+      </w:r>
+      <w:r>
+        <w:rPr>
+          <w:rFonts w:cstheme="minorHAnsi"/>
+        </w:rPr>
+        <w:t>Ǝ</w:t>
+      </w:r>
+      <w:r>
+        <w:rPr>
+          <w:rFonts w:cstheme="minorHAnsi"/>
+        </w:rPr>
+        <w:t xml:space="preserve"> p in GoodParts </w:t>
+      </w:r>
+      <w:r>
+        <w:rPr>
+          <w:rFonts w:cstheme="minorHAnsi"/>
+        </w:rPr>
+        <w:t>ϵ</w:t>
       </w:r>
       <w:r>
         <w:rPr>
@@ -1432,336 +868,47 @@
         </w:rPr>
         <w:t xml:space="preserve"> </w:t>
       </w:r>
-    </w:p>
-    <w:p>
-      <w:pPr>
-        <w:ind w:left="720"/>
-        <w:rPr>
-          <w:rFonts w:cstheme="minorHAnsi"/>
-        </w:rPr>
-      </w:pPr>
-      <w:r>
-        <w:rPr>
-          <w:rFonts w:cstheme="minorHAnsi"/>
-        </w:rPr>
-        <w:t xml:space="preserve">//We </w:t>
-      </w:r>
-      <w:proofErr w:type="gramStart"/>
-      <w:r>
-        <w:rPr>
-          <w:rFonts w:cstheme="minorHAnsi"/>
-        </w:rPr>
-        <w:t>have a duplicate</w:t>
-      </w:r>
-      <w:proofErr w:type="gramEnd"/>
-      <w:r>
-        <w:rPr>
-          <w:rFonts w:cstheme="minorHAnsi"/>
-        </w:rPr>
-        <w:t xml:space="preserve">, </w:t>
-      </w:r>
-      <w:proofErr w:type="gramStart"/>
-      <w:r>
-        <w:rPr>
-          <w:rFonts w:cstheme="minorHAnsi"/>
-        </w:rPr>
-        <w:t>just pick something</w:t>
-      </w:r>
-      <w:proofErr w:type="gramEnd"/>
+      <w:r>
+        <w:rPr>
+          <w:rFonts w:cstheme="minorHAnsi"/>
+        </w:rPr>
+        <w:t>mk.kit</w:t>
+      </w:r>
+      <w:r>
+        <w:rPr>
+          <w:rFonts w:cstheme="minorHAnsi"/>
+        </w:rPr>
+        <w:t>.isNeeded(p) = true</w:t>
+      </w:r>
     </w:p>
     <w:p>
       <w:pPr>
         <w:ind w:left="1440"/>
       </w:pPr>
-      <w:proofErr w:type="spellStart"/>
-      <w:proofErr w:type="gramStart"/>
-      <w:r>
-        <w:t>nestIndex</w:t>
-      </w:r>
-      <w:proofErr w:type="spellEnd"/>
-      <w:proofErr w:type="gramEnd"/>
-      <w:r>
-        <w:t xml:space="preserve"> = first nest in </w:t>
-      </w:r>
-      <w:proofErr w:type="spellStart"/>
-      <w:r>
-        <w:t>GoodParts</w:t>
-      </w:r>
-      <w:proofErr w:type="spellEnd"/>
-      <w:r>
-        <w:t>;</w:t>
+      <w:r>
+        <w:t>nestIndex = first nest in GoodParts;</w:t>
       </w:r>
     </w:p>
     <w:p>
       <w:pPr>
         <w:ind w:left="1440"/>
       </w:pPr>
-      <w:proofErr w:type="gramStart"/>
-      <w:r>
-        <w:t>available</w:t>
-      </w:r>
-      <w:proofErr w:type="gramEnd"/>
-      <w:r>
-        <w:t xml:space="preserve"> = </w:t>
-      </w:r>
-      <w:proofErr w:type="spellStart"/>
-      <w:r>
-        <w:t>GoodParts.get</w:t>
-      </w:r>
-      <w:proofErr w:type="spellEnd"/>
-      <w:r>
-        <w:t>(</w:t>
-      </w:r>
-      <w:proofErr w:type="spellStart"/>
-      <w:r>
-        <w:t>nestIndex</w:t>
-      </w:r>
-      <w:proofErr w:type="spellEnd"/>
-      <w:r>
-        <w:t>)</w:t>
+      <w:r>
+        <w:t>available = GoodParts.get(nestIndex)</w:t>
       </w:r>
     </w:p>
     <w:p>
       <w:pPr>
         <w:ind w:left="1440"/>
-      </w:pPr>
-      <w:proofErr w:type="spellStart"/>
-      <w:proofErr w:type="gramStart"/>
-      <w:r>
-        <w:t>pickUpPart</w:t>
-      </w:r>
-      <w:proofErr w:type="spellEnd"/>
-      <w:proofErr w:type="gramEnd"/>
-      <w:r>
-        <w:t xml:space="preserve"> = </w:t>
-      </w:r>
-      <w:proofErr w:type="spellStart"/>
-      <w:r>
-        <w:t>available.get</w:t>
-      </w:r>
-      <w:proofErr w:type="spellEnd"/>
-      <w:r>
-        <w:t>(0);</w:t>
-      </w:r>
-    </w:p>
-    <w:p>
-      <w:pPr>
-        <w:ind w:firstLine="720"/>
-      </w:pPr>
-      <w:r>
-        <w:t>}</w:t>
-      </w:r>
-    </w:p>
-    <w:p>
-      <w:r>
-        <w:t>}</w:t>
-      </w:r>
-    </w:p>
-    <w:p>
-      <w:r>
-        <w:t>}</w:t>
-      </w:r>
-      <w:r>
-        <w:t xml:space="preserve"> </w:t>
-      </w:r>
-      <w:proofErr w:type="gramStart"/>
-      <w:r>
-        <w:t>else</w:t>
-      </w:r>
-      <w:proofErr w:type="gramEnd"/>
-      <w:r>
-        <w:t xml:space="preserve"> {</w:t>
-      </w:r>
-      <w:r>
-        <w:t xml:space="preserve"> </w:t>
-      </w:r>
-      <w:r>
-        <w:t>//There are kits on the stand</w:t>
-      </w:r>
-    </w:p>
-    <w:p>
-      <w:r>
-        <w:tab/>
-      </w:r>
-      <w:proofErr w:type="gramStart"/>
-      <w:r>
-        <w:t>for</w:t>
-      </w:r>
-      <w:proofErr w:type="gramEnd"/>
-      <w:r>
-        <w:t xml:space="preserve"> </w:t>
-      </w:r>
-      <w:r>
-        <w:t>(</w:t>
-      </w:r>
-      <w:proofErr w:type="spellStart"/>
-      <w:r>
-        <w:t>mk</w:t>
-      </w:r>
-      <w:proofErr w:type="spellEnd"/>
-      <w:r>
-        <w:t xml:space="preserve"> : </w:t>
-      </w:r>
-      <w:proofErr w:type="spellStart"/>
-      <w:r>
-        <w:t>MyKits</w:t>
-      </w:r>
-      <w:proofErr w:type="spellEnd"/>
-      <w:r>
-        <w:t>)</w:t>
-      </w:r>
-    </w:p>
-    <w:p>
-      <w:pPr>
-        <w:ind w:left="720"/>
-        <w:rPr>
-          <w:rFonts w:cstheme="minorHAnsi"/>
-        </w:rPr>
-      </w:pPr>
-      <w:r>
-        <w:t xml:space="preserve">If </w:t>
-      </w:r>
-      <w:r>
-        <w:rPr>
-          <w:rFonts w:cstheme="minorHAnsi"/>
-        </w:rPr>
-        <w:t>Ǝ</w:t>
-      </w:r>
-      <w:r>
-        <w:rPr>
-          <w:rFonts w:cstheme="minorHAnsi"/>
-        </w:rPr>
-        <w:t xml:space="preserve"> p in </w:t>
-      </w:r>
-      <w:proofErr w:type="spellStart"/>
-      <w:r>
-        <w:rPr>
-          <w:rFonts w:cstheme="minorHAnsi"/>
-        </w:rPr>
-        <w:t>GoodParts</w:t>
-      </w:r>
-      <w:proofErr w:type="spellEnd"/>
-      <w:r>
-        <w:rPr>
-          <w:rFonts w:cstheme="minorHAnsi"/>
-        </w:rPr>
-        <w:t xml:space="preserve"> </w:t>
-      </w:r>
-      <w:r>
-        <w:rPr>
-          <w:rFonts w:cstheme="minorHAnsi"/>
-        </w:rPr>
-        <w:t>ϵ</w:t>
-      </w:r>
-      <w:r>
-        <w:rPr>
-          <w:rFonts w:cstheme="minorHAnsi"/>
-        </w:rPr>
-        <w:t xml:space="preserve"> </w:t>
-      </w:r>
-      <w:proofErr w:type="spellStart"/>
-      <w:proofErr w:type="gramStart"/>
-      <w:r>
-        <w:rPr>
-          <w:rFonts w:cstheme="minorHAnsi"/>
-        </w:rPr>
-        <w:t>mk.kit</w:t>
-      </w:r>
-      <w:r>
-        <w:rPr>
-          <w:rFonts w:cstheme="minorHAnsi"/>
-        </w:rPr>
-        <w:t>.isNeeded</w:t>
-      </w:r>
-      <w:proofErr w:type="spellEnd"/>
-      <w:r>
-        <w:rPr>
-          <w:rFonts w:cstheme="minorHAnsi"/>
-        </w:rPr>
-        <w:t>(</w:t>
-      </w:r>
-      <w:proofErr w:type="gramEnd"/>
-      <w:r>
-        <w:rPr>
-          <w:rFonts w:cstheme="minorHAnsi"/>
-        </w:rPr>
-        <w:t>p) = true</w:t>
-      </w:r>
-    </w:p>
-    <w:p>
-      <w:pPr>
-        <w:ind w:left="1440"/>
-      </w:pPr>
-      <w:proofErr w:type="spellStart"/>
-      <w:proofErr w:type="gramStart"/>
-      <w:r>
-        <w:t>nestIndex</w:t>
-      </w:r>
-      <w:proofErr w:type="spellEnd"/>
-      <w:proofErr w:type="gramEnd"/>
-      <w:r>
-        <w:t xml:space="preserve"> = first nest in </w:t>
-      </w:r>
-      <w:proofErr w:type="spellStart"/>
-      <w:r>
-        <w:t>GoodParts</w:t>
-      </w:r>
-      <w:proofErr w:type="spellEnd"/>
-      <w:r>
-        <w:t>;</w:t>
-      </w:r>
-    </w:p>
-    <w:p>
-      <w:pPr>
-        <w:ind w:left="1440"/>
-      </w:pPr>
-      <w:proofErr w:type="gramStart"/>
-      <w:r>
-        <w:t>available</w:t>
-      </w:r>
-      <w:proofErr w:type="gramEnd"/>
-      <w:r>
-        <w:t xml:space="preserve"> = </w:t>
-      </w:r>
-      <w:proofErr w:type="spellStart"/>
-      <w:r>
-        <w:t>GoodParts.get</w:t>
-      </w:r>
-      <w:proofErr w:type="spellEnd"/>
-      <w:r>
-        <w:t>(</w:t>
-      </w:r>
-      <w:proofErr w:type="spellStart"/>
-      <w:r>
-        <w:t>nestIndex</w:t>
-      </w:r>
-      <w:proofErr w:type="spellEnd"/>
-      <w:r>
-        <w:t>)</w:t>
-      </w:r>
-    </w:p>
-    <w:p>
-      <w:pPr>
-        <w:ind w:left="1440"/>
-        <w:rPr>
-          <w:rFonts w:cstheme="minorHAnsi"/>
-        </w:rPr>
-      </w:pPr>
-      <w:proofErr w:type="spellStart"/>
-      <w:proofErr w:type="gramStart"/>
-      <w:r>
-        <w:rPr>
-          <w:rFonts w:cstheme="minorHAnsi"/>
-        </w:rPr>
-        <w:t>pickUpPart</w:t>
-      </w:r>
-      <w:proofErr w:type="spellEnd"/>
-      <w:proofErr w:type="gramEnd"/>
-      <w:r>
-        <w:rPr>
-          <w:rFonts w:cstheme="minorHAnsi"/>
-        </w:rPr>
-        <w:t xml:space="preserve"> = p;</w:t>
+        <w:rPr>
+          <w:rFonts w:cstheme="minorHAnsi"/>
+        </w:rPr>
+      </w:pPr>
+      <w:r>
+        <w:rPr>
+          <w:rFonts w:cstheme="minorHAnsi"/>
+        </w:rPr>
+        <w:t>pickUpPart = p;</w:t>
       </w:r>
     </w:p>
     <w:p>
@@ -1857,143 +1004,37 @@
           <w:rFonts w:cstheme="minorHAnsi"/>
         </w:rPr>
       </w:pPr>
-      <w:proofErr w:type="spellStart"/>
-      <w:proofErr w:type="gramStart"/>
-      <w:r>
-        <w:rPr>
-          <w:rFonts w:cstheme="minorHAnsi"/>
-        </w:rPr>
-        <w:t>Nests.get</w:t>
-      </w:r>
-      <w:proofErr w:type="spellEnd"/>
-      <w:r>
-        <w:rPr>
-          <w:rFonts w:cstheme="minorHAnsi"/>
-        </w:rPr>
-        <w:t>(</w:t>
-      </w:r>
-      <w:proofErr w:type="spellStart"/>
-      <w:proofErr w:type="gramEnd"/>
-      <w:r>
-        <w:rPr>
-          <w:rFonts w:cstheme="minorHAnsi"/>
-        </w:rPr>
-        <w:t>nestIndex</w:t>
-      </w:r>
-      <w:proofErr w:type="spellEnd"/>
-      <w:r>
-        <w:rPr>
-          <w:rFonts w:cstheme="minorHAnsi"/>
-        </w:rPr>
-        <w:t>).</w:t>
-      </w:r>
-      <w:proofErr w:type="spellStart"/>
-      <w:r>
-        <w:rPr>
-          <w:rFonts w:cstheme="minorHAnsi"/>
-        </w:rPr>
-        <w:t>TakingPart</w:t>
-      </w:r>
-      <w:proofErr w:type="spellEnd"/>
-      <w:r>
-        <w:rPr>
-          <w:rFonts w:cstheme="minorHAnsi"/>
-        </w:rPr>
-        <w:t>(</w:t>
-      </w:r>
-      <w:proofErr w:type="spellStart"/>
-      <w:r>
-        <w:rPr>
-          <w:rFonts w:cstheme="minorHAnsi"/>
-        </w:rPr>
-        <w:t>pickUpPart</w:t>
-      </w:r>
-      <w:proofErr w:type="spellEnd"/>
-      <w:r>
-        <w:rPr>
-          <w:rFonts w:cstheme="minorHAnsi"/>
-        </w:rPr>
-        <w:t>);</w:t>
-      </w:r>
-    </w:p>
-    <w:p>
-      <w:pPr>
-        <w:rPr>
-          <w:rFonts w:cstheme="minorHAnsi"/>
-        </w:rPr>
-      </w:pPr>
-      <w:proofErr w:type="spellStart"/>
-      <w:proofErr w:type="gramStart"/>
-      <w:r>
-        <w:rPr>
-          <w:rFonts w:cstheme="minorHAnsi"/>
-        </w:rPr>
-        <w:t>DoPickUpPart</w:t>
-      </w:r>
-      <w:proofErr w:type="spellEnd"/>
-      <w:r>
-        <w:rPr>
-          <w:rFonts w:cstheme="minorHAnsi"/>
-        </w:rPr>
-        <w:t>(</w:t>
-      </w:r>
-      <w:proofErr w:type="gramEnd"/>
-      <w:r>
-        <w:rPr>
-          <w:rFonts w:cstheme="minorHAnsi"/>
-        </w:rPr>
-        <w:t>part);</w:t>
-      </w:r>
-    </w:p>
-    <w:p>
-      <w:pPr>
-        <w:rPr>
-          <w:rFonts w:cstheme="minorHAnsi"/>
-        </w:rPr>
-      </w:pPr>
-      <w:proofErr w:type="spellStart"/>
-      <w:proofErr w:type="gramStart"/>
-      <w:r>
-        <w:rPr>
-          <w:rFonts w:cstheme="minorHAnsi"/>
-        </w:rPr>
-        <w:t>Nests.get</w:t>
-      </w:r>
-      <w:proofErr w:type="spellEnd"/>
-      <w:r>
-        <w:rPr>
-          <w:rFonts w:cstheme="minorHAnsi"/>
-        </w:rPr>
-        <w:t>(</w:t>
-      </w:r>
-      <w:proofErr w:type="spellStart"/>
-      <w:proofErr w:type="gramEnd"/>
-      <w:r>
-        <w:rPr>
-          <w:rFonts w:cstheme="minorHAnsi"/>
-        </w:rPr>
-        <w:t>nestIndex</w:t>
-      </w:r>
-      <w:proofErr w:type="spellEnd"/>
-      <w:r>
-        <w:rPr>
-          <w:rFonts w:cstheme="minorHAnsi"/>
-        </w:rPr>
-        <w:t>).</w:t>
-      </w:r>
-      <w:proofErr w:type="spellStart"/>
-      <w:r>
-        <w:rPr>
-          <w:rFonts w:cstheme="minorHAnsi"/>
-        </w:rPr>
-        <w:t>DonePickingUpParts</w:t>
-      </w:r>
-      <w:proofErr w:type="spellEnd"/>
-      <w:r>
-        <w:rPr>
-          <w:rFonts w:cstheme="minorHAnsi"/>
-        </w:rPr>
-        <w:t>();</w:t>
+      <w:r>
+        <w:rPr>
+          <w:rFonts w:cstheme="minorHAnsi"/>
+        </w:rPr>
+        <w:t>Nests.get(nestIndex).TakingPart(pickUpPart);</w:t>
+      </w:r>
+    </w:p>
+    <w:p>
+      <w:pPr>
+        <w:rPr>
+          <w:rFonts w:cstheme="minorHAnsi"/>
+        </w:rPr>
+      </w:pPr>
+      <w:r>
+        <w:rPr>
+          <w:rFonts w:cstheme="minorHAnsi"/>
+        </w:rPr>
+        <w:t>DoPickUpPart(part);</w:t>
+      </w:r>
+    </w:p>
+    <w:p>
+      <w:pPr>
+        <w:rPr>
+          <w:rFonts w:cstheme="minorHAnsi"/>
+        </w:rPr>
+      </w:pPr>
+      <w:r>
+        <w:rPr>
+          <w:rFonts w:cstheme="minorHAnsi"/>
+        </w:rPr>
+        <w:t>Nests.get(nestIndex).DonePickingUpParts();</w:t>
       </w:r>
     </w:p>
     <w:p>
@@ -2017,52 +1058,22 @@
       </w:pPr>
     </w:p>
     <w:p>
-      <w:proofErr w:type="spellStart"/>
-      <w:proofErr w:type="gramStart"/>
-      <w:r>
-        <w:t>PlaceParts</w:t>
-      </w:r>
-      <w:proofErr w:type="spellEnd"/>
-      <w:r>
-        <w:t>(</w:t>
-      </w:r>
-      <w:proofErr w:type="gramEnd"/>
+      <w:r>
+        <w:t>PlaceParts(</w:t>
+      </w:r>
       <w:r>
         <w:t>){</w:t>
       </w:r>
     </w:p>
     <w:p>
       <w:r>
-        <w:t>//</w:t>
-      </w:r>
-      <w:proofErr w:type="gramStart"/>
-      <w:r>
-        <w:t>O(</w:t>
-      </w:r>
-      <w:proofErr w:type="gramEnd"/>
-      <w:r>
-        <w:t>n^2)…bad but it works</w:t>
-      </w:r>
-    </w:p>
-    <w:p>
-      <w:proofErr w:type="gramStart"/>
-      <w:r>
-        <w:t>For(</w:t>
-      </w:r>
-      <w:proofErr w:type="spellStart"/>
-      <w:proofErr w:type="gramEnd"/>
-      <w:r>
-        <w:t>mk</w:t>
-      </w:r>
-      <w:proofErr w:type="spellEnd"/>
-      <w:r>
-        <w:t xml:space="preserve">: </w:t>
-      </w:r>
-      <w:proofErr w:type="spellStart"/>
-      <w:r>
-        <w:t>MyKits</w:t>
-      </w:r>
-      <w:proofErr w:type="spellEnd"/>
+        <w:t>//O(n^2)…bad but it works</w:t>
+      </w:r>
+    </w:p>
+    <w:p>
+      <w:r>
+        <w:t>For(mk: MyKits</w:t>
+      </w:r>
       <w:r>
         <w:t>){</w:t>
       </w:r>
@@ -2075,20 +1086,7 @@
         <w:t xml:space="preserve">For </w:t>
       </w:r>
       <w:r>
-        <w:t>(</w:t>
-      </w:r>
-      <w:proofErr w:type="spellStart"/>
-      <w:r>
-        <w:t>a</w:t>
-      </w:r>
-      <w:proofErr w:type="gramStart"/>
-      <w:r>
-        <w:t>:Arms</w:t>
-      </w:r>
-      <w:proofErr w:type="spellEnd"/>
-      <w:proofErr w:type="gramEnd"/>
-      <w:r>
-        <w:t>)</w:t>
+        <w:t>(a:Arms)</w:t>
       </w:r>
       <w:r>
         <w:t>{</w:t>
@@ -2099,55 +1097,30 @@
         <w:ind w:firstLine="720"/>
       </w:pPr>
       <w:r>
-        <w:t xml:space="preserve">Part = </w:t>
-      </w:r>
-      <w:proofErr w:type="spellStart"/>
-      <w:r>
-        <w:t>a.part</w:t>
-      </w:r>
-      <w:proofErr w:type="spellEnd"/>
-      <w:r>
-        <w:t>;</w:t>
+        <w:t>Part = a.part;</w:t>
       </w:r>
     </w:p>
     <w:p>
       <w:pPr>
         <w:ind w:left="720" w:firstLine="720"/>
       </w:pPr>
-      <w:proofErr w:type="gramStart"/>
       <w:r>
         <w:t>If</w:t>
       </w:r>
       <w:r>
-        <w:t>(</w:t>
-      </w:r>
-      <w:proofErr w:type="spellStart"/>
-      <w:proofErr w:type="gramEnd"/>
-      <w:r>
-        <w:t>mk</w:t>
-      </w:r>
-      <w:r>
-        <w:t>.isNeeded</w:t>
-      </w:r>
-      <w:proofErr w:type="spellEnd"/>
-      <w:r>
-        <w:t>(</w:t>
-      </w:r>
-      <w:proofErr w:type="spellStart"/>
-      <w:r>
-        <w:t>a.part</w:t>
-      </w:r>
-      <w:proofErr w:type="spellEnd"/>
-      <w:r>
-        <w:t>){</w:t>
+        <w:t>(mk</w:t>
+      </w:r>
+      <w:r>
+        <w:t>.isNeeded(</w:t>
+      </w:r>
+      <w:r>
+        <w:t>a.part){</w:t>
       </w:r>
     </w:p>
     <w:p>
       <w:pPr>
         <w:ind w:left="1440" w:firstLine="720"/>
       </w:pPr>
-      <w:proofErr w:type="spellStart"/>
-      <w:proofErr w:type="gramStart"/>
       <w:r>
         <w:t>Mk.k</w:t>
       </w:r>
@@ -2155,13 +1128,8 @@
         <w:t>it</w:t>
       </w:r>
       <w:r>
-        <w:t>.parts.put</w:t>
-      </w:r>
-      <w:proofErr w:type="spellEnd"/>
-      <w:r>
-        <w:t>(</w:t>
-      </w:r>
-      <w:proofErr w:type="gramEnd"/>
+        <w:t>.parts.put(</w:t>
+      </w:r>
       <w:r>
         <w:t>P</w:t>
       </w:r>
@@ -2173,8 +1141,6 @@
       <w:pPr>
         <w:ind w:left="1440" w:firstLine="720"/>
       </w:pPr>
-      <w:proofErr w:type="spellStart"/>
-      <w:proofErr w:type="gramStart"/>
       <w:r>
         <w:t>Mk.k</w:t>
       </w:r>
@@ -2182,13 +1148,8 @@
         <w:t>it</w:t>
       </w:r>
       <w:r>
-        <w:t>.partsExpected.remove</w:t>
-      </w:r>
-      <w:proofErr w:type="spellEnd"/>
-      <w:r>
-        <w:t>(</w:t>
-      </w:r>
-      <w:proofErr w:type="gramEnd"/>
+        <w:t>.partsExpected.remove(</w:t>
+      </w:r>
       <w:r>
         <w:t>P</w:t>
       </w:r>
@@ -2200,42 +1161,20 @@
       <w:pPr>
         <w:ind w:left="1440" w:firstLine="720"/>
       </w:pPr>
-      <w:proofErr w:type="spellStart"/>
-      <w:proofErr w:type="gramStart"/>
-      <w:r>
-        <w:t>a</w:t>
-      </w:r>
-      <w:proofErr w:type="gramEnd"/>
-      <w:r>
-        <w:t>.part</w:t>
-      </w:r>
-      <w:proofErr w:type="spellEnd"/>
-      <w:r>
-        <w:t xml:space="preserve"> = null; </w:t>
+      <w:r>
+        <w:t xml:space="preserve">a.part = null; </w:t>
       </w:r>
     </w:p>
     <w:p>
       <w:pPr>
         <w:ind w:left="1440" w:firstLine="720"/>
       </w:pPr>
-      <w:proofErr w:type="spellStart"/>
-      <w:proofErr w:type="gramStart"/>
-      <w:r>
-        <w:t>DoPlacePart</w:t>
-      </w:r>
-      <w:proofErr w:type="spellEnd"/>
-      <w:r>
-        <w:t>(</w:t>
-      </w:r>
-      <w:proofErr w:type="gramEnd"/>
-      <w:r>
-        <w:t xml:space="preserve">Part, </w:t>
-      </w:r>
-      <w:proofErr w:type="spellStart"/>
+      <w:r>
+        <w:t xml:space="preserve">DoPlacePart(Part, </w:t>
+      </w:r>
       <w:r>
         <w:t>mk.kit</w:t>
       </w:r>
-      <w:proofErr w:type="spellEnd"/>
       <w:r>
         <w:t>);</w:t>
       </w:r>
@@ -2262,52 +1201,20 @@
         <w:t>}</w:t>
       </w:r>
       <w:r>
-        <w:t xml:space="preserve"> // </w:t>
-      </w:r>
-      <w:proofErr w:type="gramStart"/>
-      <w:r>
-        <w:t>end</w:t>
-      </w:r>
-      <w:proofErr w:type="gramEnd"/>
-      <w:r>
-        <w:t xml:space="preserve"> outer for</w:t>
-      </w:r>
-    </w:p>
-    <w:p>
-      <w:pPr>
-        <w:rPr>
-          <w:rFonts w:cstheme="minorHAnsi"/>
-        </w:rPr>
-      </w:pPr>
-      <w:proofErr w:type="spellStart"/>
-      <w:proofErr w:type="gramStart"/>
-      <w:r>
-        <w:rPr>
-          <w:rFonts w:cstheme="minorHAnsi"/>
-        </w:rPr>
-        <w:t>CheckMyKit</w:t>
-      </w:r>
-      <w:proofErr w:type="spellEnd"/>
-      <w:r>
-        <w:rPr>
-          <w:rFonts w:cstheme="minorHAnsi"/>
-        </w:rPr>
-        <w:t>(</w:t>
-      </w:r>
-      <w:proofErr w:type="spellStart"/>
-      <w:proofErr w:type="gramEnd"/>
-      <w:r>
-        <w:rPr>
-          <w:rFonts w:cstheme="minorHAnsi"/>
-        </w:rPr>
-        <w:t>mk</w:t>
-      </w:r>
-      <w:proofErr w:type="spellEnd"/>
-      <w:r>
-        <w:rPr>
-          <w:rFonts w:cstheme="minorHAnsi"/>
-        </w:rPr>
-        <w:t>);</w:t>
+        <w:t xml:space="preserve"> // end outer for</w:t>
+      </w:r>
+    </w:p>
+    <w:p>
+      <w:pPr>
+        <w:rPr>
+          <w:rFonts w:cstheme="minorHAnsi"/>
+        </w:rPr>
+      </w:pPr>
+      <w:r>
+        <w:rPr>
+          <w:rFonts w:cstheme="minorHAnsi"/>
+        </w:rPr>
+        <w:t>CheckMyKit(mk);</w:t>
       </w:r>
     </w:p>
     <w:p>
@@ -2322,66 +1229,25 @@
           <w:rFonts w:cstheme="minorHAnsi"/>
         </w:rPr>
       </w:pPr>
-      <w:proofErr w:type="spellStart"/>
-      <w:proofErr w:type="gramStart"/>
-      <w:r>
-        <w:rPr>
-          <w:rFonts w:cstheme="minorHAnsi"/>
-        </w:rPr>
-        <w:t>CheckMyKit</w:t>
-      </w:r>
-      <w:proofErr w:type="spellEnd"/>
-      <w:r>
-        <w:rPr>
-          <w:rFonts w:cstheme="minorHAnsi"/>
-        </w:rPr>
-        <w:t>(</w:t>
-      </w:r>
-      <w:proofErr w:type="spellStart"/>
-      <w:proofErr w:type="gramEnd"/>
-      <w:r>
-        <w:rPr>
-          <w:rFonts w:cstheme="minorHAnsi"/>
-        </w:rPr>
-        <w:t>MyKit</w:t>
-      </w:r>
-      <w:proofErr w:type="spellEnd"/>
-      <w:r>
-        <w:rPr>
-          <w:rFonts w:cstheme="minorHAnsi"/>
-        </w:rPr>
-        <w:t xml:space="preserve"> </w:t>
-      </w:r>
-      <w:proofErr w:type="spellStart"/>
-      <w:r>
-        <w:rPr>
-          <w:rFonts w:cstheme="minorHAnsi"/>
-        </w:rPr>
-        <w:t>mk</w:t>
-      </w:r>
-      <w:proofErr w:type="spellEnd"/>
-      <w:r>
-        <w:rPr>
-          <w:rFonts w:cstheme="minorHAnsi"/>
-        </w:rPr>
-        <w:t>){</w:t>
-      </w:r>
-    </w:p>
-    <w:p>
-      <w:pPr>
-        <w:rPr>
-          <w:rFonts w:cstheme="minorHAnsi"/>
-        </w:rPr>
-      </w:pPr>
-      <w:proofErr w:type="gramStart"/>
+      <w:r>
+        <w:rPr>
+          <w:rFonts w:cstheme="minorHAnsi"/>
+        </w:rPr>
+        <w:t>CheckMyKit(MyKit mk){</w:t>
+      </w:r>
+    </w:p>
+    <w:p>
+      <w:pPr>
+        <w:rPr>
+          <w:rFonts w:cstheme="minorHAnsi"/>
+        </w:rPr>
+      </w:pPr>
       <w:r>
         <w:rPr>
           <w:rFonts w:cstheme="minorHAnsi"/>
         </w:rPr>
         <w:t>If(</w:t>
       </w:r>
-      <w:proofErr w:type="spellStart"/>
-      <w:proofErr w:type="gramEnd"/>
       <w:r>
         <w:rPr>
           <w:rFonts w:cstheme="minorHAnsi"/>
@@ -2392,14 +1258,7 @@
         <w:rPr>
           <w:rFonts w:cstheme="minorHAnsi"/>
         </w:rPr>
-        <w:t>.partsExpected.size</w:t>
-      </w:r>
-      <w:proofErr w:type="spellEnd"/>
-      <w:r>
-        <w:rPr>
-          <w:rFonts w:cstheme="minorHAnsi"/>
-        </w:rPr>
-        <w:t xml:space="preserve"> = 0) //no more parts expected</w:t>
+        <w:t>.partsExpected.size = 0) //no more parts expected</w:t>
       </w:r>
     </w:p>
     <w:p>
@@ -2409,21 +1268,11 @@
           <w:rFonts w:cstheme="minorHAnsi"/>
         </w:rPr>
       </w:pPr>
-      <w:proofErr w:type="spellStart"/>
-      <w:proofErr w:type="gramStart"/>
-      <w:r>
-        <w:rPr>
-          <w:rFonts w:cstheme="minorHAnsi"/>
-        </w:rPr>
-        <w:t>mk.KS</w:t>
-      </w:r>
-      <w:proofErr w:type="spellEnd"/>
-      <w:proofErr w:type="gramEnd"/>
-      <w:r>
-        <w:rPr>
-          <w:rFonts w:cstheme="minorHAnsi"/>
-        </w:rPr>
-        <w:t xml:space="preserve"> = Done;</w:t>
+      <w:r>
+        <w:rPr>
+          <w:rFonts w:cstheme="minorHAnsi"/>
+        </w:rPr>
+        <w:t>mk.KS = Done;</w:t>
       </w:r>
     </w:p>
     <w:p>
@@ -2441,51 +1290,24 @@
     </w:p>
     <w:p/>
     <w:p>
-      <w:proofErr w:type="spellStart"/>
-      <w:proofErr w:type="gramStart"/>
-      <w:r>
-        <w:t>RequestInspection</w:t>
-      </w:r>
-      <w:proofErr w:type="spellEnd"/>
-      <w:r>
-        <w:t>(</w:t>
-      </w:r>
-      <w:proofErr w:type="spellStart"/>
-      <w:proofErr w:type="gramEnd"/>
-      <w:r>
-        <w:t>MyKit</w:t>
-      </w:r>
-      <w:proofErr w:type="spellEnd"/>
-      <w:r>
-        <w:t xml:space="preserve"> </w:t>
-      </w:r>
-      <w:proofErr w:type="spellStart"/>
-      <w:r>
-        <w:t>mk</w:t>
-      </w:r>
-      <w:proofErr w:type="spellEnd"/>
-      <w:r>
-        <w:t>){</w:t>
-      </w:r>
-    </w:p>
-    <w:p>
-      <w:proofErr w:type="spellStart"/>
-      <w:proofErr w:type="gramStart"/>
-      <w:r>
-        <w:t>Stand.KitIsDone</w:t>
-      </w:r>
-      <w:proofErr w:type="spellEnd"/>
-      <w:r>
-        <w:t>(</w:t>
-      </w:r>
-      <w:proofErr w:type="spellStart"/>
-      <w:proofErr w:type="gramEnd"/>
-      <w:r>
-        <w:t>mk.kit</w:t>
-      </w:r>
-      <w:proofErr w:type="spellEnd"/>
-      <w:r>
-        <w:t>)</w:t>
+      <w:r>
+        <w:t>RequestInspection(MyKit mk){</w:t>
+      </w:r>
+    </w:p>
+    <w:p>
+      <w:r>
+        <w:t>Stand.KitIsDone(mk.kit)</w:t>
+      </w:r>
+      <w:r>
+        <w:t>;</w:t>
+      </w:r>
+    </w:p>
+    <w:p>
+      <w:r>
+        <w:t>MyKits.remove(mk)</w:t>
+      </w:r>
+      <w:r>
+        <w:t>;</w:t>
       </w:r>
     </w:p>
     <w:p>
@@ -2495,18 +1317,8 @@
     </w:p>
     <w:p/>
     <w:p>
-      <w:proofErr w:type="spellStart"/>
-      <w:proofErr w:type="gramStart"/>
-      <w:r>
-        <w:t>DoPickUpPart</w:t>
-      </w:r>
-      <w:proofErr w:type="spellEnd"/>
-      <w:r>
-        <w:t>(</w:t>
-      </w:r>
-      <w:proofErr w:type="gramEnd"/>
-      <w:r>
-        <w:t>part p)</w:t>
+      <w:r>
+        <w:t>DoPickUpPart(part p)</w:t>
       </w:r>
       <w:r>
         <w:t>{</w:t>
@@ -2519,23 +1331,14 @@
     </w:p>
     <w:p>
       <w:r>
+        <w:lastRenderedPageBreak/>
         <w:t>}</w:t>
       </w:r>
     </w:p>
     <w:p/>
     <w:p>
-      <w:proofErr w:type="spellStart"/>
-      <w:proofErr w:type="gramStart"/>
-      <w:r>
-        <w:t>DoPlacePart</w:t>
-      </w:r>
-      <w:proofErr w:type="spellEnd"/>
-      <w:r>
-        <w:t>(</w:t>
-      </w:r>
-      <w:proofErr w:type="gramEnd"/>
-      <w:r>
-        <w:t>Part p, Kit k){</w:t>
+      <w:r>
+        <w:t>DoPlacePart(Part p, Kit k){</w:t>
       </w:r>
     </w:p>
     <w:p>
@@ -4185,7 +2988,7 @@
 </file>
 
 <file path=customXml/itemProps2.xml><?xml version="1.0" encoding="utf-8"?>
-<ds:datastoreItem xmlns:ds="http://schemas.openxmlformats.org/officeDocument/2006/customXml" ds:itemID="{0023A9E3-9E18-9B44-A6FF-C2D35609A817}">
+<ds:datastoreItem xmlns:ds="http://schemas.openxmlformats.org/officeDocument/2006/customXml" ds:itemID="{F2ED2395-BC01-D74E-9F27-E40D47B43F49}">
   <ds:schemaRefs>
     <ds:schemaRef ds:uri="http://schemas.openxmlformats.org/officeDocument/2006/bibliography"/>
   </ds:schemaRefs>

</xml_diff>

<commit_message>
Updated the algorithm for finding parts to pick up
PartsRobot should now only pick up 2 of the same part if no kits are on
the stand yet.
</commit_message>
<xml_diff>
--- a/docs/agent_design_docs/Kitting_Cell_v0_Design_PartsRobotAgent.docx
+++ b/docs/agent_design_docs/Kitting_Cell_v0_Design_PartsRobotAgent.docx
@@ -419,22 +419,17 @@
     </w:p>
     <w:p/>
     <w:p>
-      <w:r>
-        <w:t>If(GoodParts.size &gt; 0){</w:t>
+      <w:pPr>
+        <w:rPr>
+          <w:rFonts w:cstheme="minorHAnsi"/>
+        </w:rPr>
+      </w:pPr>
+      <w:r>
+        <w:t>If(GoodParts.size &gt; 0 and</w:t>
       </w:r>
       <w:r>
         <w:t xml:space="preserve"> </w:t>
       </w:r>
-    </w:p>
-    <w:p>
-      <w:pPr>
-        <w:rPr>
-          <w:rFonts w:cstheme="minorHAnsi"/>
-        </w:rPr>
-      </w:pPr>
-      <w:r>
-        <w:t xml:space="preserve">If </w:t>
-      </w:r>
       <w:r>
         <w:rPr>
           <w:rFonts w:cstheme="minorHAnsi"/>
@@ -471,24 +466,6 @@
           <w:rFonts w:cstheme="minorHAnsi"/>
         </w:rPr>
         <w:t>Call PickUpPart(a)</w:t>
-      </w:r>
-    </w:p>
-    <w:p>
-      <w:r>
-        <w:t>//else no parts to pick up</w:t>
-      </w:r>
-      <w:bookmarkStart w:id="0" w:name="_GoBack"/>
-      <w:bookmarkEnd w:id="0"/>
-    </w:p>
-    <w:p>
-      <w:r>
-        <w:rPr>
-          <w:rFonts w:cstheme="minorHAnsi"/>
-        </w:rPr>
-        <w:t>}</w:t>
-      </w:r>
-      <w:r>
-        <w:t xml:space="preserve"> </w:t>
       </w:r>
     </w:p>
     <w:p/>
@@ -539,11 +516,6 @@
     </w:p>
     <w:p>
       <w:r>
-        <w:t>List&lt;Part&gt; available;</w:t>
-      </w:r>
-    </w:p>
-    <w:p>
-      <w:r>
         <w:t>Int nestIndex</w:t>
       </w:r>
     </w:p>
@@ -568,7 +540,7 @@
         <w:t>//</w:t>
       </w:r>
       <w:r>
-        <w:t>in each arm while waiting</w:t>
+        <w:t>in each arm while waiting for a kit</w:t>
       </w:r>
     </w:p>
     <w:p>
@@ -580,6 +552,9 @@
       <w:r>
         <w:t>if(Arms.isEmpty(){</w:t>
       </w:r>
+      <w:r>
+        <w:t xml:space="preserve"> //Pick up first part</w:t>
+      </w:r>
     </w:p>
     <w:p>
       <w:pPr>
@@ -596,6 +571,9 @@
       <w:pPr>
         <w:ind w:left="720"/>
       </w:pPr>
+      <w:r>
+        <w:t xml:space="preserve">List&lt;part&gt; </w:t>
+      </w:r>
       <w:r>
         <w:t>available = GoodParts.get(nestIndex)</w:t>
       </w:r>
@@ -698,16 +676,10 @@
         <w:tab/>
       </w:r>
       <w:r>
-        <w:t>nestIndex = first nest in GoodParts</w:t>
-      </w:r>
-    </w:p>
-    <w:p>
-      <w:pPr>
-        <w:ind w:left="720"/>
-      </w:pPr>
-      <w:r>
-        <w:tab/>
-        <w:t>available = GoodParts.get(nestIndex);</w:t>
+        <w:t xml:space="preserve">nestIndex = </w:t>
+      </w:r>
+      <w:r>
+        <w:t>GoodParts.indexOf(p)</w:t>
       </w:r>
     </w:p>
     <w:p>
@@ -764,24 +736,57 @@
         </w:rPr>
         <w:t>//We have a duplicate, just pick something</w:t>
       </w:r>
+      <w:r>
+        <w:rPr>
+          <w:rFonts w:cstheme="minorHAnsi"/>
+        </w:rPr>
+        <w:t xml:space="preserve"> //unless 2 arms already have that part</w:t>
+      </w:r>
+    </w:p>
+    <w:p>
+      <w:pPr>
+        <w:ind w:left="720"/>
+        <w:rPr>
+          <w:rFonts w:cstheme="minorHAnsi"/>
+        </w:rPr>
+      </w:pPr>
+      <w:r>
+        <w:rPr>
+          <w:rFonts w:cstheme="minorHAnsi"/>
+        </w:rPr>
+        <w:t xml:space="preserve">if </w:t>
+      </w:r>
+      <w:r>
+        <w:rPr>
+          <w:rFonts w:cstheme="minorHAnsi"/>
+        </w:rPr>
+        <w:t>Ǝ</w:t>
+      </w:r>
+      <w:r>
+        <w:t xml:space="preserve"> p in GoodParts </w:t>
+      </w:r>
+      <w:r>
+        <w:rPr>
+          <w:rFonts w:cstheme="minorHAnsi"/>
+        </w:rPr>
+        <w:t>ϵ</w:t>
+      </w:r>
+      <w:r>
+        <w:rPr>
+          <w:rFonts w:cstheme="minorHAnsi"/>
+        </w:rPr>
+        <w:t xml:space="preserve"> for exactly 1 a in Arms, a.part = p</w:t>
+      </w:r>
     </w:p>
     <w:p>
       <w:pPr>
         <w:ind w:left="1440"/>
       </w:pPr>
       <w:r>
-        <w:t>nestIndex = first nest in GoodParts</w:t>
-      </w:r>
-      <w:r>
-        <w:t>;</w:t>
-      </w:r>
-    </w:p>
-    <w:p>
-      <w:pPr>
-        <w:ind w:left="1440"/>
-      </w:pPr>
-      <w:r>
-        <w:t>available = GoodParts.get(nestIndex)</w:t>
+        <w:t xml:space="preserve">nestIndex = </w:t>
+      </w:r>
+      <w:r>
+        <w:t>GoodParts.indexOf(p)</w:t>
       </w:r>
     </w:p>
     <w:p>
@@ -886,34 +891,15 @@
         <w:ind w:left="1440"/>
       </w:pPr>
       <w:r>
-        <w:t>nestIndex = first nest in GoodParts;</w:t>
+        <w:t xml:space="preserve">nestIndex = </w:t>
+      </w:r>
+      <w:r>
+        <w:t>GoodParts.indexOf(p);</w:t>
       </w:r>
     </w:p>
     <w:p>
       <w:pPr>
         <w:ind w:left="1440"/>
-      </w:pPr>
-      <w:r>
-        <w:t>available = GoodParts.get(nestIndex)</w:t>
-      </w:r>
-    </w:p>
-    <w:p>
-      <w:pPr>
-        <w:ind w:left="1440"/>
-        <w:rPr>
-          <w:rFonts w:cstheme="minorHAnsi"/>
-        </w:rPr>
-      </w:pPr>
-      <w:r>
-        <w:rPr>
-          <w:rFonts w:cstheme="minorHAnsi"/>
-        </w:rPr>
-        <w:t>pickUpPart = p;</w:t>
-      </w:r>
-    </w:p>
-    <w:p>
-      <w:pPr>
-        <w:ind w:left="720"/>
         <w:rPr>
           <w:rFonts w:cstheme="minorHAnsi"/>
         </w:rPr>
@@ -922,7 +908,7 @@
           <w:pgSz w:w="15840" w:h="12240" w:orient="landscape"/>
           <w:pgMar w:top="720" w:right="720" w:bottom="720" w:left="720" w:header="720" w:footer="720" w:gutter="0"/>
           <w:cols w:num="4" w:space="60" w:equalWidth="0">
-            <w:col w:w="3060" w:space="60"/>
+            <w:col w:w="3060" w:space="720"/>
             <w:col w:w="3060" w:space="60"/>
             <w:col w:w="3060" w:space="60"/>
             <w:col w:w="5040"/>
@@ -930,18 +916,62 @@
           <w:docGrid w:linePitch="360"/>
         </w:sectPr>
       </w:pPr>
-    </w:p>
-    <w:p>
-      <w:pPr>
-        <w:ind w:left="720"/>
-        <w:rPr>
-          <w:rFonts w:cstheme="minorHAnsi"/>
-        </w:rPr>
-      </w:pPr>
-    </w:p>
-    <w:p>
-      <w:pPr>
-        <w:ind w:left="2160" w:firstLine="720"/>
+      <w:r>
+        <w:rPr>
+          <w:rFonts w:cstheme="minorHAnsi"/>
+        </w:rPr>
+        <w:t>pickUpPart = p</w:t>
+      </w:r>
+    </w:p>
+    <w:p>
+      <w:pPr>
+        <w:rPr>
+          <w:rFonts w:cstheme="minorHAnsi"/>
+        </w:rPr>
+        <w:sectPr>
+          <w:type w:val="continuous"/>
+          <w:pgSz w:w="15840" w:h="12240" w:orient="landscape"/>
+          <w:pgMar w:top="720" w:right="720" w:bottom="720" w:left="720" w:header="720" w:footer="720" w:gutter="0"/>
+          <w:cols w:num="4" w:space="720"/>
+          <w:docGrid w:linePitch="360"/>
+        </w:sectPr>
+      </w:pPr>
+    </w:p>
+    <w:p>
+      <w:pPr>
+        <w:rPr>
+          <w:rFonts w:cstheme="minorHAnsi"/>
+        </w:rPr>
+      </w:pPr>
+    </w:p>
+    <w:p>
+      <w:pPr>
+        <w:rPr>
+          <w:rFonts w:cstheme="minorHAnsi"/>
+        </w:rPr>
+      </w:pPr>
+    </w:p>
+    <w:p>
+      <w:pPr>
+        <w:rPr>
+          <w:rFonts w:cstheme="minorHAnsi"/>
+        </w:rPr>
+        <w:sectPr>
+          <w:type w:val="continuous"/>
+          <w:pgSz w:w="15840" w:h="12240" w:orient="landscape"/>
+          <w:pgMar w:top="720" w:right="720" w:bottom="720" w:left="720" w:header="720" w:footer="720" w:gutter="0"/>
+          <w:cols w:num="4" w:space="0" w:equalWidth="0">
+            <w:col w:w="3060" w:space="720"/>
+            <w:col w:w="3120" w:space="0"/>
+            <w:col w:w="3120" w:space="0"/>
+            <w:col w:w="5040"/>
+          </w:cols>
+          <w:docGrid w:linePitch="360"/>
+        </w:sectPr>
+      </w:pPr>
+    </w:p>
+    <w:p>
+      <w:pPr>
         <w:rPr>
           <w:rFonts w:cstheme="minorHAnsi"/>
         </w:rPr>
@@ -951,31 +981,53 @@
           <w:rFonts w:cstheme="minorHAnsi"/>
         </w:rPr>
         <w:lastRenderedPageBreak/>
-        <w:t xml:space="preserve">//else don’t </w:t>
-      </w:r>
-      <w:r>
-        <w:rPr>
-          <w:rFonts w:cstheme="minorHAnsi"/>
-        </w:rPr>
-        <w:t xml:space="preserve">pick up </w:t>
-      </w:r>
-      <w:r>
-        <w:rPr>
-          <w:rFonts w:cstheme="minorHAnsi"/>
-        </w:rPr>
-        <w:t xml:space="preserve">anything as the kits </w:t>
-      </w:r>
-    </w:p>
-    <w:p>
-      <w:pPr>
-        <w:ind w:left="720"/>
-      </w:pPr>
-      <w:r>
-        <w:rPr>
-          <w:rFonts w:cstheme="minorHAnsi"/>
-        </w:rPr>
-        <w:lastRenderedPageBreak/>
-        <w:t>//don’t need parts from the current batch</w:t>
+        <w:t>// else don’t pick up anything as //the kits don’t need anything //from the current batch of parts</w:t>
+      </w:r>
+    </w:p>
+    <w:p>
+      <w:pPr>
+        <w:rPr>
+          <w:rFonts w:cstheme="minorHAnsi"/>
+        </w:rPr>
+      </w:pPr>
+    </w:p>
+    <w:p>
+      <w:pPr>
+        <w:rPr>
+          <w:rFonts w:cstheme="minorHAnsi"/>
+        </w:rPr>
+      </w:pPr>
+      <w:r>
+        <w:rPr>
+          <w:rFonts w:cstheme="minorHAnsi"/>
+        </w:rPr>
+        <w:t>Nests.get(nestIndex).TakingPart(pickUpPart);</w:t>
+      </w:r>
+    </w:p>
+    <w:p>
+      <w:pPr>
+        <w:rPr>
+          <w:rFonts w:cstheme="minorHAnsi"/>
+        </w:rPr>
+      </w:pPr>
+      <w:r>
+        <w:rPr>
+          <w:rFonts w:cstheme="minorHAnsi"/>
+        </w:rPr>
+        <w:t>DoPickUpPart(part);</w:t>
+      </w:r>
+    </w:p>
+    <w:p>
+      <w:pPr>
+        <w:rPr>
+          <w:rFonts w:cstheme="minorHAnsi"/>
+        </w:rPr>
+      </w:pPr>
+      <w:r>
+        <w:rPr>
+          <w:rFonts w:cstheme="minorHAnsi"/>
+        </w:rPr>
+        <w:t>Nests.get(nestIndex).DonePickingUpParts();</w:t>
       </w:r>
     </w:p>
     <w:p>
@@ -999,65 +1051,6 @@
       </w:pPr>
     </w:p>
     <w:p>
-      <w:pPr>
-        <w:rPr>
-          <w:rFonts w:cstheme="minorHAnsi"/>
-        </w:rPr>
-      </w:pPr>
-      <w:r>
-        <w:rPr>
-          <w:rFonts w:cstheme="minorHAnsi"/>
-        </w:rPr>
-        <w:t>Nests.get(nestIndex).TakingPart(pickUpPart);</w:t>
-      </w:r>
-    </w:p>
-    <w:p>
-      <w:pPr>
-        <w:rPr>
-          <w:rFonts w:cstheme="minorHAnsi"/>
-        </w:rPr>
-      </w:pPr>
-      <w:r>
-        <w:rPr>
-          <w:rFonts w:cstheme="minorHAnsi"/>
-        </w:rPr>
-        <w:t>DoPickUpPart(part);</w:t>
-      </w:r>
-    </w:p>
-    <w:p>
-      <w:pPr>
-        <w:rPr>
-          <w:rFonts w:cstheme="minorHAnsi"/>
-        </w:rPr>
-      </w:pPr>
-      <w:r>
-        <w:rPr>
-          <w:rFonts w:cstheme="minorHAnsi"/>
-        </w:rPr>
-        <w:t>Nests.get(nestIndex).DonePickingUpParts();</w:t>
-      </w:r>
-    </w:p>
-    <w:p>
-      <w:pPr>
-        <w:rPr>
-          <w:rFonts w:cstheme="minorHAnsi"/>
-        </w:rPr>
-      </w:pPr>
-      <w:r>
-        <w:rPr>
-          <w:rFonts w:cstheme="minorHAnsi"/>
-        </w:rPr>
-        <w:t>}</w:t>
-      </w:r>
-    </w:p>
-    <w:p>
-      <w:pPr>
-        <w:rPr>
-          <w:rFonts w:cstheme="minorHAnsi"/>
-        </w:rPr>
-      </w:pPr>
-    </w:p>
-    <w:p>
       <w:r>
         <w:t>PlaceParts(</w:t>
       </w:r>
@@ -1102,26 +1095,26 @@
     </w:p>
     <w:p>
       <w:pPr>
+        <w:ind w:firstLine="720"/>
+      </w:pPr>
+      <w:r>
+        <w:t>If</w:t>
+      </w:r>
+      <w:r>
+        <w:t>(mk</w:t>
+      </w:r>
+      <w:r>
+        <w:t>.isNeeded(</w:t>
+      </w:r>
+      <w:r>
+        <w:t>a.part){</w:t>
+      </w:r>
+    </w:p>
+    <w:p>
+      <w:pPr>
         <w:ind w:left="720" w:firstLine="720"/>
       </w:pPr>
       <w:r>
-        <w:t>If</w:t>
-      </w:r>
-      <w:r>
-        <w:t>(mk</w:t>
-      </w:r>
-      <w:r>
-        <w:t>.isNeeded(</w:t>
-      </w:r>
-      <w:r>
-        <w:t>a.part){</w:t>
-      </w:r>
-    </w:p>
-    <w:p>
-      <w:pPr>
-        <w:ind w:left="1440" w:firstLine="720"/>
-      </w:pPr>
-      <w:r>
         <w:t>Mk.k</w:t>
       </w:r>
       <w:r>
@@ -1139,7 +1132,7 @@
     </w:p>
     <w:p>
       <w:pPr>
-        <w:ind w:left="1440" w:firstLine="720"/>
+        <w:ind w:left="1440"/>
       </w:pPr>
       <w:r>
         <w:t>Mk.k</w:t>
@@ -1159,7 +1152,7 @@
     </w:p>
     <w:p>
       <w:pPr>
-        <w:ind w:left="1440" w:firstLine="720"/>
+        <w:ind w:left="720" w:firstLine="720"/>
       </w:pPr>
       <w:r>
         <w:t xml:space="preserve">a.part = null; </w:t>
@@ -1167,7 +1160,7 @@
     </w:p>
     <w:p>
       <w:pPr>
-        <w:ind w:left="1440" w:firstLine="720"/>
+        <w:ind w:left="720" w:firstLine="720"/>
       </w:pPr>
       <w:r>
         <w:t xml:space="preserve">DoPlacePart(Part, </w:t>
@@ -1181,7 +1174,7 @@
     </w:p>
     <w:p>
       <w:pPr>
-        <w:ind w:left="720" w:firstLine="720"/>
+        <w:ind w:firstLine="720"/>
       </w:pPr>
       <w:r>
         <w:t>}</w:t>
@@ -1197,6 +1190,19 @@
       </w:r>
     </w:p>
     <w:p>
+      <w:pPr>
+        <w:rPr>
+          <w:rFonts w:cstheme="minorHAnsi"/>
+        </w:rPr>
+      </w:pPr>
+      <w:r>
+        <w:rPr>
+          <w:rFonts w:cstheme="minorHAnsi"/>
+        </w:rPr>
+        <w:t>CheckMyKit(mk);</w:t>
+      </w:r>
+    </w:p>
+    <w:p>
       <w:r>
         <w:t>}</w:t>
       </w:r>
@@ -1205,19 +1211,6 @@
       </w:r>
     </w:p>
     <w:p>
-      <w:pPr>
-        <w:rPr>
-          <w:rFonts w:cstheme="minorHAnsi"/>
-        </w:rPr>
-      </w:pPr>
-      <w:r>
-        <w:rPr>
-          <w:rFonts w:cstheme="minorHAnsi"/>
-        </w:rPr>
-        <w:t>CheckMyKit(mk);</w:t>
-      </w:r>
-    </w:p>
-    <w:p>
       <w:r>
         <w:t>}</w:t>
       </w:r>
@@ -1258,7 +1251,20 @@
         <w:rPr>
           <w:rFonts w:cstheme="minorHAnsi"/>
         </w:rPr>
-        <w:t>.partsExpected.size = 0) //no more parts expected</w:t>
+        <w:t xml:space="preserve">.partsExpected.size = 0) </w:t>
+      </w:r>
+    </w:p>
+    <w:p>
+      <w:pPr>
+        <w:rPr>
+          <w:rFonts w:cstheme="minorHAnsi"/>
+        </w:rPr>
+      </w:pPr>
+      <w:r>
+        <w:rPr>
+          <w:rFonts w:cstheme="minorHAnsi"/>
+        </w:rPr>
+        <w:t>//no more parts expected</w:t>
       </w:r>
     </w:p>
     <w:p>
@@ -1323,39 +1329,40 @@
       <w:r>
         <w:t>{</w:t>
       </w:r>
+      <w:r>
+        <w:t xml:space="preserve"> </w:t>
+      </w:r>
+      <w:r>
+        <w:t>//Animation}</w:t>
+      </w:r>
+    </w:p>
+    <w:p/>
+    <w:p>
+      <w:r>
+        <w:t>DoPlacePart(Part p, Kit k){</w:t>
+      </w:r>
     </w:p>
     <w:p>
       <w:r>
         <w:t>//Animation</w:t>
       </w:r>
-    </w:p>
-    <w:p>
-      <w:r>
-        <w:lastRenderedPageBreak/>
+      <w:bookmarkStart w:id="0" w:name="_GoBack"/>
+      <w:bookmarkEnd w:id="0"/>
+      <w:r>
         <w:t>}</w:t>
       </w:r>
     </w:p>
     <w:p/>
-    <w:p>
-      <w:r>
-        <w:t>DoPlacePart(Part p, Kit k){</w:t>
-      </w:r>
-    </w:p>
-    <w:p>
-      <w:r>
-        <w:t>//Animation</w:t>
-      </w:r>
-    </w:p>
-    <w:p>
-      <w:r>
-        <w:t>}</w:t>
-      </w:r>
-    </w:p>
     <w:sectPr>
       <w:type w:val="continuous"/>
       <w:pgSz w:w="15840" w:h="12240" w:orient="landscape"/>
       <w:pgMar w:top="720" w:right="720" w:bottom="720" w:left="720" w:header="720" w:footer="720" w:gutter="0"/>
-      <w:cols w:num="2" w:space="60"/>
+      <w:cols w:num="4" w:space="720" w:equalWidth="0">
+        <w:col w:w="5040" w:space="720"/>
+        <w:col w:w="2400" w:space="720"/>
+        <w:col w:w="2400" w:space="720"/>
+        <w:col w:w="2400"/>
+      </w:cols>
       <w:docGrid w:linePitch="360"/>
     </w:sectPr>
   </w:body>
@@ -1410,14 +1417,10 @@
         <w:szCs w:val="28"/>
       </w:rPr>
       <w:alias w:val="Title"/>
-      <w:id w:val="1204669800"/>
-      <w:placeholder>
-        <w:docPart w:val="34317774A72C46C9B28FC384A54EBE54"/>
-      </w:placeholder>
+      <w:id w:val="1848045339"/>
       <w:dataBinding w:prefixMappings="xmlns:ns0='http://schemas.openxmlformats.org/package/2006/metadata/core-properties' xmlns:ns1='http://purl.org/dc/elements/1.1/'" w:xpath="/ns0:coreProperties[1]/ns1:title[1]" w:storeItemID="{6C3C8BC8-F283-45AE-878A-BAB7291924A1}"/>
       <w:text/>
     </w:sdtPr>
-    <w:sdtEndPr/>
     <w:sdtContent>
       <w:p>
         <w:pPr>
@@ -1452,10 +1455,7 @@
         <w:szCs w:val="24"/>
       </w:rPr>
       <w:alias w:val="Date"/>
-      <w:id w:val="1907113137"/>
-      <w:placeholder>
-        <w:docPart w:val="DEAAA2F22A77437A951B3399AC549713"/>
-      </w:placeholder>
+      <w:id w:val="970945303"/>
       <w:dataBinding w:prefixMappings="xmlns:ns0='http://schemas.microsoft.com/office/2006/coverPageProps'" w:xpath="/ns0:CoverPageProperties[1]/ns0:PublishDate[1]" w:storeItemID="{55AF091B-3C7A-41E3-B477-F2FDAA23CFDA}"/>
       <w:date>
         <w:dateFormat w:val="MMMM d, yyyy"/>
@@ -1464,7 +1464,6 @@
         <w:calendar w:val="gregorian"/>
       </w:date>
     </w:sdtPr>
-    <w:sdtEndPr/>
     <w:sdtContent>
       <w:p>
         <w:pPr>
@@ -2010,62 +2009,7 @@
 </file>
 
 <file path=word/glossary/document.xml><?xml version="1.0" encoding="utf-8"?>
-<w:glossaryDocument xmlns:wpc="http://schemas.microsoft.com/office/word/2010/wordprocessingCanvas" xmlns:mo="http://schemas.microsoft.com/office/mac/office/2008/main" xmlns:mc="http://schemas.openxmlformats.org/markup-compatibility/2006" xmlns:mv="urn:schemas-microsoft-com:mac:vml" xmlns:o="urn:schemas-microsoft-com:office:office" xmlns:r="http://schemas.openxmlformats.org/officeDocument/2006/relationships" xmlns:m="http://schemas.openxmlformats.org/officeDocument/2006/math" xmlns:v="urn:schemas-microsoft-com:vml" xmlns:wp14="http://schemas.microsoft.com/office/word/2010/wordprocessingDrawing" xmlns:wp="http://schemas.openxmlformats.org/drawingml/2006/wordprocessingDrawing" xmlns:w10="urn:schemas-microsoft-com:office:word" xmlns:w="http://schemas.openxmlformats.org/wordprocessingml/2006/main" xmlns:w14="http://schemas.microsoft.com/office/word/2010/wordml" xmlns:wpg="http://schemas.microsoft.com/office/word/2010/wordprocessingGroup" xmlns:wpi="http://schemas.microsoft.com/office/word/2010/wordprocessingInk" xmlns:wne="http://schemas.microsoft.com/office/word/2006/wordml" xmlns:wps="http://schemas.microsoft.com/office/word/2010/wordprocessingShape" mc:Ignorable="w14 wp14">
-  <w:docParts>
-    <w:docPart>
-      <w:docPartPr>
-        <w:name w:val="34317774A72C46C9B28FC384A54EBE54"/>
-        <w:category>
-          <w:name w:val="General"/>
-          <w:gallery w:val="placeholder"/>
-        </w:category>
-        <w:types>
-          <w:type w:val="bbPlcHdr"/>
-        </w:types>
-        <w:behaviors>
-          <w:behavior w:val="content"/>
-        </w:behaviors>
-        <w:guid w:val="{AA2A15F1-4569-4292-8BFF-E0FA8E9EB704}"/>
-      </w:docPartPr>
-      <w:docPartBody>
-        <w:p>
-          <w:pPr>
-            <w:pStyle w:val="34317774A72C46C9B28FC384A54EBE54"/>
-          </w:pPr>
-          <w:r>
-            <w:t>[Type the document title]</w:t>
-          </w:r>
-        </w:p>
-      </w:docPartBody>
-    </w:docPart>
-    <w:docPart>
-      <w:docPartPr>
-        <w:name w:val="DEAAA2F22A77437A951B3399AC549713"/>
-        <w:category>
-          <w:name w:val="General"/>
-          <w:gallery w:val="placeholder"/>
-        </w:category>
-        <w:types>
-          <w:type w:val="bbPlcHdr"/>
-        </w:types>
-        <w:behaviors>
-          <w:behavior w:val="content"/>
-        </w:behaviors>
-        <w:guid w:val="{E3B0FAAA-A968-4221-BD27-591D97F5BCE7}"/>
-      </w:docPartPr>
-      <w:docPartBody>
-        <w:p>
-          <w:pPr>
-            <w:pStyle w:val="DEAAA2F22A77437A951B3399AC549713"/>
-          </w:pPr>
-          <w:r>
-            <w:t>[Pick the date]</w:t>
-          </w:r>
-        </w:p>
-      </w:docPartBody>
-    </w:docPart>
-  </w:docParts>
-</w:glossaryDocument>
+<w:glossaryDocument xmlns:wpc="http://schemas.microsoft.com/office/word/2010/wordprocessingCanvas" xmlns:mo="http://schemas.microsoft.com/office/mac/office/2008/main" xmlns:mc="http://schemas.openxmlformats.org/markup-compatibility/2006" xmlns:mv="urn:schemas-microsoft-com:mac:vml" xmlns:o="urn:schemas-microsoft-com:office:office" xmlns:r="http://schemas.openxmlformats.org/officeDocument/2006/relationships" xmlns:m="http://schemas.openxmlformats.org/officeDocument/2006/math" xmlns:v="urn:schemas-microsoft-com:vml" xmlns:wp14="http://schemas.microsoft.com/office/word/2010/wordprocessingDrawing" xmlns:wp="http://schemas.openxmlformats.org/drawingml/2006/wordprocessingDrawing" xmlns:w10="urn:schemas-microsoft-com:office:word" xmlns:w="http://schemas.openxmlformats.org/wordprocessingml/2006/main" xmlns:w14="http://schemas.microsoft.com/office/word/2010/wordml" xmlns:wpg="http://schemas.microsoft.com/office/word/2010/wordprocessingGroup" xmlns:wpi="http://schemas.microsoft.com/office/word/2010/wordprocessingInk" xmlns:wne="http://schemas.microsoft.com/office/word/2006/wordml" xmlns:wps="http://schemas.microsoft.com/office/word/2010/wordprocessingShape" mc:Ignorable="w14 wp14"/>
 </file>
 
 <file path=word/glossary/fontTable.xml><?xml version="1.0" encoding="utf-8"?>
@@ -2150,6 +2094,7 @@
     <w:rsidRoot w:val="00F02B4D"/>
     <w:rsid w:val="00024C7B"/>
     <w:rsid w:val="003666B2"/>
+    <w:rsid w:val="004707A1"/>
     <w:rsid w:val="006433A6"/>
     <w:rsid w:val="0085658E"/>
     <w:rsid w:val="00A01745"/>
@@ -2988,7 +2933,7 @@
 </file>
 
 <file path=customXml/itemProps2.xml><?xml version="1.0" encoding="utf-8"?>
-<ds:datastoreItem xmlns:ds="http://schemas.openxmlformats.org/officeDocument/2006/customXml" ds:itemID="{F2ED2395-BC01-D74E-9F27-E40D47B43F49}">
+<ds:datastoreItem xmlns:ds="http://schemas.openxmlformats.org/officeDocument/2006/customXml" ds:itemID="{B906CE17-177B-8F44-ADFD-7CF37E227319}">
   <ds:schemaRefs>
     <ds:schemaRef ds:uri="http://schemas.openxmlformats.org/officeDocument/2006/bibliography"/>
   </ds:schemaRefs>

</xml_diff>